<commit_message>
Update Report & IS, Add Tools Report & IS
</commit_message>
<xml_diff>
--- a/Coaster Center Document/Report_ Coaster Center การพัฒนาเว็บแอปพลิเคชันเพื่อเสริมสร้างแรงจูงใจใฝ่สัมฤทธิ์ทางการเรียนของ นักเรียนชั้นมัธยมศึกษาปีที่ 5.docx
+++ b/Coaster Center Document/Report_ Coaster Center การพัฒนาเว็บแอปพลิเคชันเพื่อเสริมสร้างแรงจูงใจใฝ่สัมฤทธิ์ทางการเรียนของ นักเรียนชั้นมัธยมศึกษาปีที่ 5.docx
@@ -159,6 +159,7 @@
         </w:rPr>
         <w:t xml:space="preserve">Coaster Center: </w:t>
       </w:r>
+      <w:bookmarkStart w:id="1" w:name="_Hlk208353804"/>
       <w:r>
         <w:rPr>
           <w:rFonts w:ascii="TH SarabunPSK" w:eastAsia="TH SarabunPSK" w:hAnsi="TH SarabunPSK" w:cs="TH SarabunPSK"/>
@@ -230,6 +231,7 @@
       </w:r>
     </w:p>
     <w:bookmarkEnd w:id="0"/>
+    <w:bookmarkEnd w:id="1"/>
     <w:p>
       <w:pPr>
         <w:spacing w:line="18" w:lineRule="atLeast"/>
@@ -415,39 +417,8 @@
                 <w:szCs w:val="36"/>
                 <w:cs/>
               </w:rPr>
-              <w:t>อึ</w:t>
-            </w:r>
-            <w:proofErr w:type="spellStart"/>
-            <w:r>
-              <w:rPr>
-                <w:rFonts w:ascii="TH SarabunPSK" w:hAnsi="TH SarabunPSK" w:cs="TH SarabunPSK" w:hint="cs"/>
-                <w:sz w:val="36"/>
-                <w:szCs w:val="36"/>
-                <w:cs/>
-              </w:rPr>
-              <w:t>๊ง</w:t>
-            </w:r>
-            <w:proofErr w:type="spellEnd"/>
-            <w:r>
-              <w:rPr>
-                <w:rFonts w:ascii="TH SarabunPSK" w:hAnsi="TH SarabunPSK" w:cs="TH SarabunPSK" w:hint="cs"/>
-                <w:sz w:val="36"/>
-                <w:szCs w:val="36"/>
-                <w:cs/>
-              </w:rPr>
-              <w:t>โสภาพง</w:t>
-            </w:r>
-            <w:proofErr w:type="spellStart"/>
-            <w:r>
-              <w:rPr>
-                <w:rFonts w:ascii="TH SarabunPSK" w:hAnsi="TH SarabunPSK" w:cs="TH SarabunPSK" w:hint="cs"/>
-                <w:sz w:val="36"/>
-                <w:szCs w:val="36"/>
-                <w:cs/>
-              </w:rPr>
-              <w:t>ษ์</w:t>
-            </w:r>
-            <w:proofErr w:type="spellEnd"/>
+              <w:t>อึ๊งโสภาพงษ์</w:t>
+            </w:r>
           </w:p>
         </w:tc>
         <w:tc>
@@ -585,7 +556,6 @@
               </w:rPr>
               <w:t>15</w:t>
             </w:r>
-            <w:proofErr w:type="gramStart"/>
             <w:r>
               <w:rPr>
                 <w:rFonts w:ascii="TH SarabunPSK" w:hAnsi="TH SarabunPSK" w:cs="TH SarabunPSK" w:hint="cs"/>
@@ -596,7 +566,6 @@
               </w:rPr>
               <w:t>.....</w:t>
             </w:r>
-            <w:proofErr w:type="gramEnd"/>
           </w:p>
         </w:tc>
       </w:tr>
@@ -1327,47 +1296,7 @@
                 <w:szCs w:val="36"/>
                 <w:cs/>
               </w:rPr>
-              <w:t>อึ</w:t>
-            </w:r>
-            <w:proofErr w:type="spellStart"/>
-            <w:r>
-              <w:rPr>
-                <w:rFonts w:ascii="TH SarabunPSK" w:hAnsi="TH SarabunPSK" w:cs="TH SarabunPSK" w:hint="cs"/>
-                <w:sz w:val="36"/>
-                <w:szCs w:val="36"/>
-                <w:cs/>
-              </w:rPr>
-              <w:t>๊ง</w:t>
-            </w:r>
-            <w:proofErr w:type="spellEnd"/>
-            <w:r>
-              <w:rPr>
-                <w:rFonts w:ascii="TH SarabunPSK" w:hAnsi="TH SarabunPSK" w:cs="TH SarabunPSK" w:hint="cs"/>
-                <w:sz w:val="36"/>
-                <w:szCs w:val="36"/>
-                <w:cs/>
-              </w:rPr>
-              <w:t>โสภาพง</w:t>
-            </w:r>
-            <w:proofErr w:type="spellStart"/>
-            <w:r>
-              <w:rPr>
-                <w:rFonts w:ascii="TH SarabunPSK" w:hAnsi="TH SarabunPSK" w:cs="TH SarabunPSK" w:hint="cs"/>
-                <w:sz w:val="36"/>
-                <w:szCs w:val="36"/>
-                <w:cs/>
-              </w:rPr>
-              <w:t>ษ์</w:t>
-            </w:r>
-            <w:proofErr w:type="spellEnd"/>
-            <w:r>
-              <w:rPr>
-                <w:rFonts w:ascii="TH SarabunPSK" w:hAnsi="TH SarabunPSK" w:cs="TH SarabunPSK" w:hint="cs"/>
-                <w:sz w:val="36"/>
-                <w:szCs w:val="36"/>
-                <w:cs/>
-              </w:rPr>
-              <w:t xml:space="preserve">                         </w:t>
+              <w:t xml:space="preserve">อึ๊งโสภาพงษ์                         </w:t>
             </w:r>
           </w:p>
         </w:tc>
@@ -1504,7 +1433,6 @@
               </w:rPr>
               <w:t>15</w:t>
             </w:r>
-            <w:proofErr w:type="gramStart"/>
             <w:r>
               <w:rPr>
                 <w:rFonts w:ascii="TH SarabunPSK" w:hAnsi="TH SarabunPSK" w:cs="TH SarabunPSK" w:hint="cs"/>
@@ -1515,7 +1443,6 @@
               </w:rPr>
               <w:t>.....</w:t>
             </w:r>
-            <w:proofErr w:type="gramEnd"/>
           </w:p>
         </w:tc>
       </w:tr>
@@ -1819,27 +1746,7 @@
                 <w:szCs w:val="36"/>
                 <w:cs/>
               </w:rPr>
-              <w:t>รวี</w:t>
-            </w:r>
-            <w:proofErr w:type="spellStart"/>
-            <w:r>
-              <w:rPr>
-                <w:rFonts w:ascii="TH SarabunPSK" w:hAnsi="TH SarabunPSK" w:cs="TH SarabunPSK" w:hint="cs"/>
-                <w:sz w:val="36"/>
-                <w:szCs w:val="36"/>
-                <w:cs/>
-              </w:rPr>
-              <w:t>วรร</w:t>
-            </w:r>
-            <w:proofErr w:type="spellEnd"/>
-            <w:r>
-              <w:rPr>
-                <w:rFonts w:ascii="TH SarabunPSK" w:hAnsi="TH SarabunPSK" w:cs="TH SarabunPSK" w:hint="cs"/>
-                <w:sz w:val="36"/>
-                <w:szCs w:val="36"/>
-                <w:cs/>
-              </w:rPr>
-              <w:t>ณ</w:t>
+              <w:t>รวีวรรณ</w:t>
             </w:r>
           </w:p>
         </w:tc>
@@ -1890,19 +1797,8 @@
                 <w:szCs w:val="36"/>
                 <w:cs/>
               </w:rPr>
-              <w:t>น้อย</w:t>
-            </w:r>
-            <w:proofErr w:type="spellStart"/>
-            <w:r>
-              <w:rPr>
-                <w:rFonts w:ascii="TH SarabunPSK" w:hAnsi="TH SarabunPSK" w:cs="TH SarabunPSK" w:hint="cs"/>
-                <w:sz w:val="36"/>
-                <w:szCs w:val="36"/>
-                <w:cs/>
-              </w:rPr>
-              <w:t>หลุ่น</w:t>
-            </w:r>
-            <w:proofErr w:type="spellEnd"/>
+              <w:t>น้อยหลุ่น</w:t>
+            </w:r>
           </w:p>
           <w:p>
             <w:pPr>
@@ -1968,7 +1864,7 @@
               </w:tabs>
               <w:spacing w:line="192" w:lineRule="auto"/>
               <w:rPr>
-                <w:rFonts w:ascii="TH SarabunPSK" w:hAnsi="TH SarabunPSK" w:cs="TH SarabunPSK" w:hint="cs"/>
+                <w:rFonts w:ascii="TH SarabunPSK" w:hAnsi="TH SarabunPSK" w:cs="TH SarabunPSK"/>
                 <w:sz w:val="36"/>
                 <w:szCs w:val="36"/>
                 <w:cs/>
@@ -1997,7 +1893,7 @@
               </w:tabs>
               <w:spacing w:line="192" w:lineRule="auto"/>
               <w:rPr>
-                <w:rFonts w:ascii="TH SarabunPSK" w:hAnsi="TH SarabunPSK" w:cs="TH SarabunPSK" w:hint="cs"/>
+                <w:rFonts w:ascii="TH SarabunPSK" w:hAnsi="TH SarabunPSK" w:cs="TH SarabunPSK"/>
                 <w:sz w:val="36"/>
                 <w:szCs w:val="36"/>
                 <w:cs/>
@@ -2026,7 +1922,7 @@
               </w:tabs>
               <w:spacing w:line="192" w:lineRule="auto"/>
               <w:rPr>
-                <w:rFonts w:ascii="TH SarabunPSK" w:hAnsi="TH SarabunPSK" w:cs="TH SarabunPSK" w:hint="cs"/>
+                <w:rFonts w:ascii="TH SarabunPSK" w:hAnsi="TH SarabunPSK" w:cs="TH SarabunPSK"/>
                 <w:sz w:val="36"/>
                 <w:szCs w:val="36"/>
                 <w:cs/>
@@ -2173,6 +2069,7 @@
           <w:szCs w:val="44"/>
         </w:rPr>
       </w:pPr>
+      <w:bookmarkStart w:id="2" w:name="_Hlk208356340"/>
       <w:r>
         <w:rPr>
           <w:rFonts w:ascii="TH SarabunPSK" w:hAnsi="TH SarabunPSK" w:cs="TH SarabunPSK" w:hint="cs"/>
@@ -2419,7 +2316,16 @@
                 <w:szCs w:val="32"/>
                 <w:cs/>
               </w:rPr>
-              <w:t>สารบัญรูป</w:t>
+              <w:t>สารบัญ</w:t>
+            </w:r>
+            <w:r>
+              <w:rPr>
+                <w:rFonts w:ascii="TH SarabunPSK" w:hAnsi="TH SarabunPSK" w:cs="TH SarabunPSK" w:hint="cs"/>
+                <w:sz w:val="32"/>
+                <w:szCs w:val="32"/>
+                <w:cs/>
+              </w:rPr>
+              <w:t>ภาพ</w:t>
             </w:r>
           </w:p>
         </w:tc>
@@ -2504,7 +2410,7 @@
                 <w:szCs w:val="32"/>
                 <w:cs/>
               </w:rPr>
-              <w:t>ค</w:t>
+              <w:t>ข</w:t>
             </w:r>
           </w:p>
         </w:tc>
@@ -3232,7 +3138,7 @@
           <w:p>
             <w:pPr>
               <w:rPr>
-                <w:rFonts w:ascii="TH SarabunPSK" w:hAnsi="TH SarabunPSK" w:cs="TH SarabunPSK" w:hint="cs"/>
+                <w:rFonts w:ascii="TH SarabunPSK" w:hAnsi="TH SarabunPSK" w:cs="TH SarabunPSK"/>
                 <w:sz w:val="32"/>
                 <w:szCs w:val="32"/>
               </w:rPr>
@@ -3954,7 +3860,7 @@
             <w:pPr>
               <w:jc w:val="right"/>
               <w:rPr>
-                <w:rFonts w:ascii="TH SarabunPSK" w:hAnsi="TH SarabunPSK" w:cs="TH SarabunPSK" w:hint="cs"/>
+                <w:rFonts w:ascii="TH SarabunPSK" w:hAnsi="TH SarabunPSK" w:cs="TH SarabunPSK"/>
                 <w:sz w:val="32"/>
                 <w:szCs w:val="32"/>
               </w:rPr>
@@ -4588,7 +4494,7 @@
             <w:pPr>
               <w:jc w:val="right"/>
               <w:rPr>
-                <w:rFonts w:ascii="TH SarabunPSK" w:hAnsi="TH SarabunPSK" w:cs="TH SarabunPSK" w:hint="cs"/>
+                <w:rFonts w:ascii="TH SarabunPSK" w:hAnsi="TH SarabunPSK" w:cs="TH SarabunPSK"/>
                 <w:sz w:val="32"/>
                 <w:szCs w:val="32"/>
               </w:rPr>
@@ -4607,7 +4513,7 @@
             <w:pPr>
               <w:jc w:val="right"/>
               <w:rPr>
-                <w:rFonts w:ascii="TH SarabunPSK" w:hAnsi="TH SarabunPSK" w:cs="TH SarabunPSK" w:hint="cs"/>
+                <w:rFonts w:ascii="TH SarabunPSK" w:hAnsi="TH SarabunPSK" w:cs="TH SarabunPSK"/>
                 <w:sz w:val="32"/>
                 <w:szCs w:val="32"/>
               </w:rPr>
@@ -4626,7 +4532,7 @@
             <w:pPr>
               <w:jc w:val="right"/>
               <w:rPr>
-                <w:rFonts w:ascii="TH SarabunPSK" w:hAnsi="TH SarabunPSK" w:cs="TH SarabunPSK" w:hint="cs"/>
+                <w:rFonts w:ascii="TH SarabunPSK" w:hAnsi="TH SarabunPSK" w:cs="TH SarabunPSK"/>
                 <w:sz w:val="32"/>
                 <w:szCs w:val="32"/>
               </w:rPr>
@@ -4645,7 +4551,7 @@
             <w:pPr>
               <w:jc w:val="right"/>
               <w:rPr>
-                <w:rFonts w:ascii="TH SarabunPSK" w:hAnsi="TH SarabunPSK" w:cs="TH SarabunPSK" w:hint="cs"/>
+                <w:rFonts w:ascii="TH SarabunPSK" w:hAnsi="TH SarabunPSK" w:cs="TH SarabunPSK"/>
                 <w:sz w:val="32"/>
                 <w:szCs w:val="32"/>
               </w:rPr>
@@ -4664,7 +4570,7 @@
             <w:pPr>
               <w:jc w:val="right"/>
               <w:rPr>
-                <w:rFonts w:ascii="TH SarabunPSK" w:hAnsi="TH SarabunPSK" w:cs="TH SarabunPSK" w:hint="cs"/>
+                <w:rFonts w:ascii="TH SarabunPSK" w:hAnsi="TH SarabunPSK" w:cs="TH SarabunPSK"/>
                 <w:sz w:val="32"/>
                 <w:szCs w:val="32"/>
               </w:rPr>
@@ -4683,7 +4589,7 @@
             <w:pPr>
               <w:jc w:val="right"/>
               <w:rPr>
-                <w:rFonts w:ascii="TH SarabunPSK" w:hAnsi="TH SarabunPSK" w:cs="TH SarabunPSK" w:hint="cs"/>
+                <w:rFonts w:ascii="TH SarabunPSK" w:hAnsi="TH SarabunPSK" w:cs="TH SarabunPSK"/>
                 <w:sz w:val="32"/>
                 <w:szCs w:val="32"/>
               </w:rPr>
@@ -4702,7 +4608,7 @@
             <w:pPr>
               <w:jc w:val="right"/>
               <w:rPr>
-                <w:rFonts w:ascii="TH SarabunPSK" w:hAnsi="TH SarabunPSK" w:cs="TH SarabunPSK" w:hint="cs"/>
+                <w:rFonts w:ascii="TH SarabunPSK" w:hAnsi="TH SarabunPSK" w:cs="TH SarabunPSK"/>
                 <w:sz w:val="32"/>
                 <w:szCs w:val="32"/>
               </w:rPr>
@@ -4721,7 +4627,7 @@
             <w:pPr>
               <w:jc w:val="right"/>
               <w:rPr>
-                <w:rFonts w:ascii="TH SarabunPSK" w:hAnsi="TH SarabunPSK" w:cs="TH SarabunPSK" w:hint="cs"/>
+                <w:rFonts w:ascii="TH SarabunPSK" w:hAnsi="TH SarabunPSK" w:cs="TH SarabunPSK"/>
                 <w:sz w:val="32"/>
                 <w:szCs w:val="32"/>
               </w:rPr>
@@ -4919,6 +4825,7 @@
           </w:p>
         </w:tc>
       </w:tr>
+      <w:bookmarkEnd w:id="2"/>
     </w:tbl>
     <w:p>
       <w:pPr>
@@ -5187,59 +5094,77 @@
         <w:ind w:firstLine="720"/>
         <w:jc w:val="thaiDistribute"/>
         <w:rPr>
+          <w:rFonts w:ascii="TH SarabunPSK" w:hAnsi="TH SarabunPSK" w:cs="TH SarabunPSK"/>
+          <w:sz w:val="32"/>
+          <w:szCs w:val="32"/>
+        </w:rPr>
+      </w:pPr>
+      <w:r>
+        <w:rPr>
+          <w:rFonts w:ascii="TH SarabunPSK" w:hAnsi="TH SarabunPSK" w:cs="TH SarabunPSK"/>
+          <w:sz w:val="32"/>
+          <w:szCs w:val="32"/>
+          <w:cs/>
+        </w:rPr>
+        <w:t>นักเรียนเป็นเยาวชนที่มีความสำคัญอย่างยิ่ง เปรียบเสมือนเมล็ดพันธุ์ที่กำลังเติบโตและพร้อมที่จะเป็นไปตามรากฐานที่วางไว้ การเลี้ยงดู อบรมสั่งสอนนั้นย่อมมีความสำคัญอย่างมาก ในยุคปัจจุบันที่สังคมมีการก้าวเปลี่ยนผ่านอย่างรวดเร็วนั้น ส่งผลต่อพฤติกรรม การใช้ชีวิตความเป็นอยู่ ทั้งนี้ครอบครัวและสังคมเป็นผู้บ่มเพาะ สร้างวินัยและพฤติกรรมที่ดี (ปาริชาติ จึงวิวัฒนาภรณ์</w:t>
+      </w:r>
+      <w:r>
+        <w:rPr>
+          <w:rFonts w:ascii="TH SarabunPSK" w:hAnsi="TH SarabunPSK" w:cs="TH SarabunPSK"/>
+          <w:sz w:val="32"/>
+          <w:szCs w:val="32"/>
+        </w:rPr>
+        <w:t xml:space="preserve">, </w:t>
+      </w:r>
+      <w:r>
+        <w:rPr>
+          <w:rFonts w:ascii="TH SarabunPSK" w:hAnsi="TH SarabunPSK" w:cs="TH SarabunPSK"/>
+          <w:sz w:val="32"/>
+          <w:szCs w:val="32"/>
+          <w:cs/>
+        </w:rPr>
+        <w:t>2545</w:t>
+      </w:r>
+      <w:r>
+        <w:rPr>
+          <w:rFonts w:ascii="TH SarabunPSK" w:hAnsi="TH SarabunPSK" w:cs="TH SarabunPSK"/>
+          <w:sz w:val="32"/>
+          <w:szCs w:val="32"/>
+        </w:rPr>
+        <w:t>)</w:t>
+      </w:r>
+      <w:r>
+        <w:rPr>
+          <w:rFonts w:ascii="TH SarabunPSK" w:hAnsi="TH SarabunPSK" w:cs="TH SarabunPSK"/>
+          <w:sz w:val="32"/>
+          <w:szCs w:val="32"/>
+          <w:cs/>
+        </w:rPr>
+        <w:t>แรงจูงใจภายในเป็นสิ่งผลักดันจากภายในตัวบุคคลซึ่งอาจจะเป็น</w:t>
+      </w:r>
+      <w:r>
+        <w:rPr>
+          <w:rFonts w:ascii="TH SarabunPSK" w:hAnsi="TH SarabunPSK" w:cs="TH SarabunPSK"/>
+          <w:sz w:val="32"/>
+          <w:szCs w:val="32"/>
+        </w:rPr>
+        <w:t xml:space="preserve"> </w:t>
+      </w:r>
+      <w:r>
+        <w:rPr>
+          <w:rFonts w:ascii="TH SarabunPSK" w:hAnsi="TH SarabunPSK" w:cs="TH SarabunPSK"/>
+          <w:sz w:val="32"/>
+          <w:szCs w:val="32"/>
+          <w:cs/>
+        </w:rPr>
+        <w:t>เจตคติ ความคิด ความสนใจ ความตั้งใจ การมองเห็นคุณค่า ความพอใจ ความต้องการฯลฯ สิ่งต่างๆ ดังกล่าวนี้มีอิทธิพลต่อพฤติกรรมค่อนข้างถาวร โรงเรียนของผู้ศึกษาในปัจจุบันพบว่านักเรียนยังขาดแรงจูงใจจากภายในตัวเองในการศึกษาในชั้นเรียน หรือ ในการวางแผนการเรียน และขาดการสร้างแรงจูงใจที่จะนำไปสู่การสัมฤทธิ์ผลในทางเป้าหมายในอนาคต ไม่ว่าจะเป็นการตั้งเป้าหมายในคะแนนรายวิชาต่างๆ รวมไปถึงการตั้งเป้าหมายในการสอบเข้ามหาวิทยาลัยเพื่อนำไปสู่เส้นทางสายอาชีพนั้น</w:t>
+      </w:r>
+      <w:r>
+        <w:rPr>
           <w:rFonts w:ascii="TH SarabunPSK" w:hAnsi="TH SarabunPSK" w:cs="TH SarabunPSK" w:hint="cs"/>
           <w:sz w:val="32"/>
           <w:szCs w:val="32"/>
-        </w:rPr>
-      </w:pPr>
-      <w:r>
-        <w:rPr>
-          <w:rFonts w:ascii="TH SarabunPSK" w:hAnsi="TH SarabunPSK" w:cs="TH SarabunPSK"/>
-          <w:sz w:val="32"/>
-          <w:szCs w:val="32"/>
-          <w:cs/>
-        </w:rPr>
-        <w:t>นักเรียนเป็นเยาวชนที่มีความสำคัญอย่างยิ่ง เปรียบเสมือนเมล็ดพันธุ์ที่กำลังเติบโตและพร้อมที่จะเป็นไปตามรากฐานที่วางไว้ การเลี้ยงดู อบรมสั่งสอนนั้นย่อมมีความสำคัญอย่างมาก ในยุคปัจจุบันที่สังคมมีการก้าวเปลี่ยนผ่านอย่างรวดเร็วนั้น ส่งผลต่อพฤติกรรม การใช้ชีวิตความเป็นอยู่ ทั้งนี้ครอบครัวและสังคมเป็นผู้บ่มเพาะ สร้างวินัยและพฤติกรรมที่ดี (ปาริชาติ จึงวิวัฒนาภรณ์</w:t>
-      </w:r>
-      <w:r>
-        <w:rPr>
-          <w:rFonts w:ascii="TH SarabunPSK" w:hAnsi="TH SarabunPSK" w:cs="TH SarabunPSK"/>
-          <w:sz w:val="32"/>
-          <w:szCs w:val="32"/>
-        </w:rPr>
-        <w:t xml:space="preserve">, </w:t>
-      </w:r>
-      <w:r>
-        <w:rPr>
-          <w:rFonts w:ascii="TH SarabunPSK" w:hAnsi="TH SarabunPSK" w:cs="TH SarabunPSK"/>
-          <w:sz w:val="32"/>
-          <w:szCs w:val="32"/>
-          <w:cs/>
-        </w:rPr>
-        <w:t>2545</w:t>
-      </w:r>
-      <w:r>
-        <w:rPr>
-          <w:rFonts w:ascii="TH SarabunPSK" w:hAnsi="TH SarabunPSK" w:cs="TH SarabunPSK"/>
-          <w:sz w:val="32"/>
-          <w:szCs w:val="32"/>
-        </w:rPr>
-        <w:t>)</w:t>
-      </w:r>
-      <w:r>
-        <w:rPr>
-          <w:rFonts w:ascii="TH SarabunPSK" w:hAnsi="TH SarabunPSK" w:cs="TH SarabunPSK"/>
-          <w:sz w:val="32"/>
-          <w:szCs w:val="32"/>
-          <w:cs/>
-        </w:rPr>
-        <w:t>แรงจูงใจภายในเป็นสิ่งผลักดันจากภายในตัวบุคคลซึ่งอาจจะเป็น</w:t>
-      </w:r>
-      <w:r>
-        <w:rPr>
-          <w:rFonts w:ascii="TH SarabunPSK" w:hAnsi="TH SarabunPSK" w:cs="TH SarabunPSK"/>
-          <w:sz w:val="32"/>
-          <w:szCs w:val="32"/>
+          <w:cs/>
         </w:rPr>
         <w:t xml:space="preserve"> </w:t>
       </w:r>
@@ -5250,7 +5175,7 @@
           <w:szCs w:val="32"/>
           <w:cs/>
         </w:rPr>
-        <w:t>เจตคติ ความคิด ความสนใจ ความตั้งใจ การมองเห็นคุณค่า ความพอใจ ความต้องการฯลฯ สิ่งต่างๆ ดังกล่าวนี้มีอิทธิพลต่อพฤติกรรมค่อนข้างถาวร โรงเรียนของผู้ศึกษาในปัจจุบันพบว่านักเรียนยังขาดแรงจูงใจจากภายในตัวเองในการศึกษาในชั้นเรียน หรือ ในการวางแผนการเรียน และขาดการสร้างแรงจูงใจที่จะนำไปสู่การสัมฤทธิ์ผลในทางเป้าหมายในอนาคต ไม่ว่าจะเป็นการตั้งเป้าหมายในคะแนนรายวิชาต่างๆ รวมไปถึงการตั้งเป้าหมายในการสอบเข้ามหาวิทยาลัยเพื่อนำไปสู่เส้นทางสายอาชีพนั้น</w:t>
+        <w:t>ดังนั้นผู้ศึกษาสนใจเรื่อง การศึกษาแรงจูงใจ</w:t>
       </w:r>
       <w:r>
         <w:rPr>
@@ -5259,16 +5184,16 @@
           <w:szCs w:val="32"/>
           <w:cs/>
         </w:rPr>
-        <w:t xml:space="preserve"> </w:t>
-      </w:r>
-      <w:r>
-        <w:rPr>
-          <w:rFonts w:ascii="TH SarabunPSK" w:hAnsi="TH SarabunPSK" w:cs="TH SarabunPSK"/>
-          <w:sz w:val="32"/>
-          <w:szCs w:val="32"/>
-          <w:cs/>
-        </w:rPr>
-        <w:t>ดังนั้นผู้ศึกษาสนใจเรื่อง การศึกษาแรงจูงใจ</w:t>
+        <w:t>ใฝ่สัมฤทธิ์ทางการเรียนของ</w:t>
+      </w:r>
+      <w:r>
+        <w:rPr>
+          <w:rFonts w:ascii="TH SarabunPSK" w:hAnsi="TH SarabunPSK" w:cs="TH SarabunPSK"/>
+          <w:sz w:val="32"/>
+          <w:szCs w:val="32"/>
+          <w:cs/>
+        </w:rPr>
+        <w:t>นักเรียนชั้นมัธยมศึ</w:t>
       </w:r>
       <w:r>
         <w:rPr>
@@ -5277,16 +5202,16 @@
           <w:szCs w:val="32"/>
           <w:cs/>
         </w:rPr>
-        <w:t>ใฝ่สัมฤทธิ์ทางการเรียนของ</w:t>
-      </w:r>
-      <w:r>
-        <w:rPr>
-          <w:rFonts w:ascii="TH SarabunPSK" w:hAnsi="TH SarabunPSK" w:cs="TH SarabunPSK"/>
-          <w:sz w:val="32"/>
-          <w:szCs w:val="32"/>
-          <w:cs/>
-        </w:rPr>
-        <w:t>นักเรียนชั้นมัธยมศึ</w:t>
+        <w:t xml:space="preserve">กษาปีที่ 5 </w:t>
+      </w:r>
+      <w:r>
+        <w:rPr>
+          <w:rFonts w:ascii="TH SarabunPSK" w:hAnsi="TH SarabunPSK" w:cs="TH SarabunPSK"/>
+          <w:sz w:val="32"/>
+          <w:szCs w:val="32"/>
+          <w:cs/>
+        </w:rPr>
+        <w:t>ของโรงเรียนสิงห์บุรี โดยมีการใช้แอปพลิเคชันส่งเสริมให้เกิดการ</w:t>
       </w:r>
       <w:r>
         <w:rPr>
@@ -5295,31 +5220,13 @@
           <w:szCs w:val="32"/>
           <w:cs/>
         </w:rPr>
-        <w:t xml:space="preserve">กษาปีที่ 5 </w:t>
-      </w:r>
-      <w:r>
-        <w:rPr>
-          <w:rFonts w:ascii="TH SarabunPSK" w:hAnsi="TH SarabunPSK" w:cs="TH SarabunPSK"/>
-          <w:sz w:val="32"/>
-          <w:szCs w:val="32"/>
-          <w:cs/>
-        </w:rPr>
-        <w:t>ของโรงเรียนสิงห์บุรี โดยมีการใช้แอปพลิเคชันส่งเสริมให้เกิดการ</w:t>
-      </w:r>
-      <w:r>
-        <w:rPr>
-          <w:rFonts w:ascii="TH SarabunPSK" w:hAnsi="TH SarabunPSK" w:cs="TH SarabunPSK" w:hint="cs"/>
-          <w:sz w:val="32"/>
-          <w:szCs w:val="32"/>
-          <w:cs/>
-        </w:rPr>
         <w:t>สร้างแรงจูงใจใฝ่สัมฤทธิ์ทางการเรียน</w:t>
       </w:r>
     </w:p>
     <w:p>
       <w:pPr>
         <w:rPr>
-          <w:rFonts w:ascii="TH SarabunPSK" w:hAnsi="TH SarabunPSK" w:cs="TH SarabunPSK" w:hint="cs"/>
+          <w:rFonts w:ascii="TH SarabunPSK" w:hAnsi="TH SarabunPSK" w:cs="TH SarabunPSK"/>
           <w:b/>
           <w:bCs/>
           <w:sz w:val="36"/>
@@ -5480,7 +5387,7 @@
           <w:numId w:val="12"/>
         </w:numPr>
         <w:rPr>
-          <w:rFonts w:ascii="TH SarabunPSK" w:hAnsi="TH SarabunPSK" w:cs="TH SarabunPSK" w:hint="cs"/>
+          <w:rFonts w:ascii="TH SarabunPSK" w:hAnsi="TH SarabunPSK" w:cs="TH SarabunPSK"/>
           <w:b/>
           <w:bCs/>
           <w:sz w:val="36"/>
@@ -5749,14 +5656,14 @@
           <w:numId w:val="12"/>
         </w:numPr>
         <w:rPr>
-          <w:rFonts w:ascii="TH SarabunPSK" w:hAnsi="TH SarabunPSK" w:cs="TH SarabunPSK" w:hint="cs"/>
+          <w:rFonts w:ascii="TH SarabunPSK" w:hAnsi="TH SarabunPSK" w:cs="TH SarabunPSK"/>
           <w:b/>
           <w:bCs/>
           <w:sz w:val="36"/>
           <w:szCs w:val="36"/>
         </w:rPr>
       </w:pPr>
-      <w:bookmarkStart w:id="1" w:name="_Hlk204156204"/>
+      <w:bookmarkStart w:id="3" w:name="_Hlk204156204"/>
       <w:r>
         <w:rPr>
           <w:rFonts w:ascii="TH SarabunPSK" w:hAnsi="TH SarabunPSK" w:cs="TH SarabunPSK" w:hint="cs"/>
@@ -5798,8 +5705,8 @@
         </w:rPr>
         <w:tab/>
       </w:r>
-      <w:bookmarkStart w:id="2" w:name="_Hlk204156284"/>
-      <w:bookmarkEnd w:id="1"/>
+      <w:bookmarkStart w:id="4" w:name="_Hlk204156284"/>
+      <w:bookmarkEnd w:id="3"/>
       <w:r>
         <w:rPr>
           <w:rFonts w:ascii="TH SarabunPSK" w:hAnsi="TH SarabunPSK" w:cs="TH SarabunPSK" w:hint="cs"/>
@@ -6047,7 +5954,7 @@
         </w:tc>
       </w:tr>
     </w:tbl>
-    <w:bookmarkEnd w:id="2"/>
+    <w:bookmarkEnd w:id="4"/>
     <w:p>
       <w:pPr>
         <w:pStyle w:val="ListParagraph"/>
@@ -6178,7 +6085,7 @@
               <w:ind w:left="90"/>
               <w:jc w:val="thaiDistribute"/>
               <w:rPr>
-                <w:rFonts w:ascii="TH SarabunPSK" w:hAnsi="TH SarabunPSK" w:cs="TH SarabunPSK" w:hint="cs"/>
+                <w:rFonts w:ascii="TH SarabunPSK" w:hAnsi="TH SarabunPSK" w:cs="TH SarabunPSK"/>
                 <w:sz w:val="32"/>
                 <w:szCs w:val="32"/>
               </w:rPr>
@@ -6245,7 +6152,7 @@
     <w:p>
       <w:pPr>
         <w:rPr>
-          <w:rFonts w:ascii="TH SarabunPSK" w:hAnsi="TH SarabunPSK" w:cs="TH SarabunPSK" w:hint="cs"/>
+          <w:rFonts w:ascii="TH SarabunPSK" w:hAnsi="TH SarabunPSK" w:cs="TH SarabunPSK"/>
           <w:b/>
           <w:bCs/>
           <w:sz w:val="32"/>
@@ -6366,7 +6273,7 @@
               <w:pStyle w:val="ListParagraph"/>
               <w:ind w:left="0"/>
               <w:rPr>
-                <w:rFonts w:ascii="TH SarabunPSK" w:hAnsi="TH SarabunPSK" w:cs="TH SarabunPSK" w:hint="cs"/>
+                <w:rFonts w:ascii="TH SarabunPSK" w:hAnsi="TH SarabunPSK" w:cs="TH SarabunPSK"/>
                 <w:sz w:val="32"/>
                 <w:szCs w:val="32"/>
               </w:rPr>
@@ -6383,39 +6290,19 @@
               <w:ind w:left="90"/>
               <w:jc w:val="thaiDistribute"/>
               <w:rPr>
+                <w:rFonts w:ascii="TH SarabunPSK" w:hAnsi="TH SarabunPSK" w:cs="TH SarabunPSK"/>
+                <w:sz w:val="32"/>
+                <w:szCs w:val="32"/>
+              </w:rPr>
+            </w:pPr>
+            <w:r>
+              <w:rPr>
                 <w:rFonts w:ascii="TH SarabunPSK" w:hAnsi="TH SarabunPSK" w:cs="TH SarabunPSK" w:hint="cs"/>
                 <w:sz w:val="32"/>
                 <w:szCs w:val="32"/>
-              </w:rPr>
-            </w:pPr>
-            <w:r>
-              <w:rPr>
-                <w:rFonts w:ascii="TH SarabunPSK" w:hAnsi="TH SarabunPSK" w:cs="TH SarabunPSK" w:hint="cs"/>
-                <w:sz w:val="32"/>
-                <w:szCs w:val="32"/>
-                <w:cs/>
-              </w:rPr>
-              <w:t>แรงจูงใจใฝ่</w:t>
-            </w:r>
-            <w:proofErr w:type="spellStart"/>
-            <w:r>
-              <w:rPr>
-                <w:rFonts w:ascii="TH SarabunPSK" w:hAnsi="TH SarabunPSK" w:cs="TH SarabunPSK" w:hint="cs"/>
-                <w:sz w:val="32"/>
-                <w:szCs w:val="32"/>
-                <w:cs/>
-              </w:rPr>
-              <w:t>สัมฤทธ์</w:t>
-            </w:r>
-            <w:proofErr w:type="spellEnd"/>
-            <w:r>
-              <w:rPr>
-                <w:rFonts w:ascii="TH SarabunPSK" w:hAnsi="TH SarabunPSK" w:cs="TH SarabunPSK" w:hint="cs"/>
-                <w:sz w:val="32"/>
-                <w:szCs w:val="32"/>
-                <w:cs/>
-              </w:rPr>
-              <w:t xml:space="preserve">ทางการเรียน คือ </w:t>
+                <w:cs/>
+              </w:rPr>
+              <w:t xml:space="preserve">แรงจูงใจใฝ่สัมฤทธ์ทางการเรียน คือ </w:t>
             </w:r>
             <w:r>
               <w:rPr>
@@ -6747,7 +6634,7 @@
               </w:rPr>
               <w:t>มีการ</w:t>
             </w:r>
-            <w:bookmarkStart w:id="3" w:name="_Hlk203999964"/>
+            <w:bookmarkStart w:id="5" w:name="_Hlk203999964"/>
             <w:r>
               <w:rPr>
                 <w:rFonts w:ascii="TH SarabunPSK" w:hAnsi="TH SarabunPSK" w:cs="TH SarabunPSK" w:hint="cs"/>
@@ -6757,7 +6644,7 @@
               </w:rPr>
               <w:t>พัฒนาเว็บแอปพลิเคชันเพื่อช่วยส่งเสริมพัฒนาแรงจูงใจและการรับรู้พฤติกรรมเชิงบวก</w:t>
             </w:r>
-            <w:bookmarkEnd w:id="3"/>
+            <w:bookmarkEnd w:id="5"/>
             <w:r>
               <w:rPr>
                 <w:rFonts w:ascii="TH SarabunPSK" w:hAnsi="TH SarabunPSK" w:cs="TH SarabunPSK" w:hint="cs"/>
@@ -7021,7 +6908,7 @@
         <w:spacing w:after="0"/>
         <w:jc w:val="thaiDistribute"/>
         <w:rPr>
-          <w:rFonts w:ascii="TH SarabunPSK" w:hAnsi="TH SarabunPSK" w:cs="TH SarabunPSK" w:hint="cs"/>
+          <w:rFonts w:ascii="TH SarabunPSK" w:hAnsi="TH SarabunPSK" w:cs="TH SarabunPSK"/>
           <w:b/>
           <w:bCs/>
           <w:sz w:val="36"/>
@@ -7120,27 +7007,7 @@
           <w:szCs w:val="32"/>
           <w:cs/>
         </w:rPr>
-        <w:t xml:space="preserve">อารยา </w:t>
-      </w:r>
-      <w:proofErr w:type="spellStart"/>
-      <w:r>
-        <w:rPr>
-          <w:rFonts w:ascii="TH SarabunPSK" w:hAnsi="TH SarabunPSK" w:cs="TH SarabunPSK"/>
-          <w:sz w:val="32"/>
-          <w:szCs w:val="32"/>
-          <w:cs/>
-        </w:rPr>
-        <w:t>ปิ</w:t>
-      </w:r>
-      <w:proofErr w:type="spellEnd"/>
-      <w:r>
-        <w:rPr>
-          <w:rFonts w:ascii="TH SarabunPSK" w:hAnsi="TH SarabunPSK" w:cs="TH SarabunPSK"/>
-          <w:sz w:val="32"/>
-          <w:szCs w:val="32"/>
-          <w:cs/>
-        </w:rPr>
-        <w:t>ยะกุล (</w:t>
+        <w:t>อารยา ปิยะกุล (</w:t>
       </w:r>
       <w:r>
         <w:rPr>
@@ -7501,29 +7368,7 @@
           <w:sz w:val="32"/>
           <w:szCs w:val="32"/>
         </w:rPr>
-        <w:t xml:space="preserve">Need for Achievement: </w:t>
-      </w:r>
-      <w:proofErr w:type="spellStart"/>
-      <w:r>
-        <w:rPr>
-          <w:rFonts w:ascii="TH SarabunPSK" w:hAnsi="TH SarabunPSK" w:cs="TH SarabunPSK"/>
-          <w:b/>
-          <w:bCs/>
-          <w:sz w:val="32"/>
-          <w:szCs w:val="32"/>
-        </w:rPr>
-        <w:t>nAch</w:t>
-      </w:r>
-      <w:proofErr w:type="spellEnd"/>
-      <w:r>
-        <w:rPr>
-          <w:rFonts w:ascii="TH SarabunPSK" w:hAnsi="TH SarabunPSK" w:cs="TH SarabunPSK"/>
-          <w:b/>
-          <w:bCs/>
-          <w:sz w:val="32"/>
-          <w:szCs w:val="32"/>
-        </w:rPr>
-        <w:t>)</w:t>
+        <w:t>Need for Achievement: nAch)</w:t>
       </w:r>
       <w:r>
         <w:rPr>
@@ -7576,29 +7421,7 @@
           <w:sz w:val="32"/>
           <w:szCs w:val="32"/>
         </w:rPr>
-        <w:t xml:space="preserve">Need for Affiliation: </w:t>
-      </w:r>
-      <w:proofErr w:type="spellStart"/>
-      <w:r>
-        <w:rPr>
-          <w:rFonts w:ascii="TH SarabunPSK" w:hAnsi="TH SarabunPSK" w:cs="TH SarabunPSK"/>
-          <w:b/>
-          <w:bCs/>
-          <w:sz w:val="32"/>
-          <w:szCs w:val="32"/>
-        </w:rPr>
-        <w:t>nAff</w:t>
-      </w:r>
-      <w:proofErr w:type="spellEnd"/>
-      <w:r>
-        <w:rPr>
-          <w:rFonts w:ascii="TH SarabunPSK" w:hAnsi="TH SarabunPSK" w:cs="TH SarabunPSK"/>
-          <w:b/>
-          <w:bCs/>
-          <w:sz w:val="32"/>
-          <w:szCs w:val="32"/>
-        </w:rPr>
-        <w:t>)</w:t>
+        <w:t>Need for Affiliation: nAff)</w:t>
       </w:r>
       <w:r>
         <w:rPr>
@@ -7651,29 +7474,7 @@
           <w:sz w:val="32"/>
           <w:szCs w:val="32"/>
         </w:rPr>
-        <w:t xml:space="preserve">Need for Power: </w:t>
-      </w:r>
-      <w:proofErr w:type="spellStart"/>
-      <w:r>
-        <w:rPr>
-          <w:rFonts w:ascii="TH SarabunPSK" w:hAnsi="TH SarabunPSK" w:cs="TH SarabunPSK"/>
-          <w:b/>
-          <w:bCs/>
-          <w:sz w:val="32"/>
-          <w:szCs w:val="32"/>
-        </w:rPr>
-        <w:t>nPow</w:t>
-      </w:r>
-      <w:proofErr w:type="spellEnd"/>
-      <w:r>
-        <w:rPr>
-          <w:rFonts w:ascii="TH SarabunPSK" w:hAnsi="TH SarabunPSK" w:cs="TH SarabunPSK"/>
-          <w:b/>
-          <w:bCs/>
-          <w:sz w:val="32"/>
-          <w:szCs w:val="32"/>
-        </w:rPr>
-        <w:t>)</w:t>
+        <w:t>Need for Power: nPow)</w:t>
       </w:r>
       <w:r>
         <w:rPr>
@@ -7719,27 +7520,7 @@
           <w:szCs w:val="32"/>
           <w:cs/>
         </w:rPr>
-        <w:t>แนวคิดนี้ช่วยอธิบายว่าผู้เรียนที่มีแรงจูงใจใฝ่สัมฤทธิ์สูงจะมีเป้าหมายการเรียนที่ชัดเจนและไม่ย่อท้อต่ออุปสรรค ขณะที่ผู้ที่มีแรงจูงใจต่ำมักขาดความรับผิดชอบและไม่เห็นคุณค่าของการเรียน (วันทน</w:t>
-      </w:r>
-      <w:proofErr w:type="spellStart"/>
-      <w:r>
-        <w:rPr>
-          <w:rFonts w:ascii="TH SarabunPSK" w:hAnsi="TH SarabunPSK" w:cs="TH SarabunPSK"/>
-          <w:sz w:val="32"/>
-          <w:szCs w:val="32"/>
-          <w:cs/>
-        </w:rPr>
-        <w:t>ีย</w:t>
-      </w:r>
-      <w:proofErr w:type="spellEnd"/>
-      <w:r>
-        <w:rPr>
-          <w:rFonts w:ascii="TH SarabunPSK" w:hAnsi="TH SarabunPSK" w:cs="TH SarabunPSK"/>
-          <w:sz w:val="32"/>
-          <w:szCs w:val="32"/>
-          <w:cs/>
-        </w:rPr>
-        <w:t xml:space="preserve"> ตระกูล</w:t>
+        <w:t>แนวคิดนี้ช่วยอธิบายว่าผู้เรียนที่มีแรงจูงใจใฝ่สัมฤทธิ์สูงจะมีเป้าหมายการเรียนที่ชัดเจนและไม่ย่อท้อต่ออุปสรรค ขณะที่ผู้ที่มีแรงจูงใจต่ำมักขาดความรับผิดชอบและไม่เห็นคุณค่าของการเรียน (วันทนีย ตระกูล</w:t>
       </w:r>
       <w:r>
         <w:rPr>
@@ -8094,47 +7875,7 @@
           <w:szCs w:val="32"/>
           <w:cs/>
         </w:rPr>
-        <w:t xml:space="preserve">เสาวลักษณ์ </w:t>
-      </w:r>
-      <w:proofErr w:type="spellStart"/>
-      <w:r>
-        <w:rPr>
-          <w:rFonts w:ascii="TH SarabunPSK" w:hAnsi="TH SarabunPSK" w:cs="TH SarabunPSK"/>
-          <w:sz w:val="32"/>
-          <w:szCs w:val="32"/>
-          <w:cs/>
-        </w:rPr>
-        <w:t>โร</w:t>
-      </w:r>
-      <w:proofErr w:type="spellEnd"/>
-      <w:r>
-        <w:rPr>
-          <w:rFonts w:ascii="TH SarabunPSK" w:hAnsi="TH SarabunPSK" w:cs="TH SarabunPSK"/>
-          <w:sz w:val="32"/>
-          <w:szCs w:val="32"/>
-          <w:cs/>
-        </w:rPr>
-        <w:t>จนสุธี และบัญญัติ ยง</w:t>
-      </w:r>
-      <w:proofErr w:type="spellStart"/>
-      <w:r>
-        <w:rPr>
-          <w:rFonts w:ascii="TH SarabunPSK" w:hAnsi="TH SarabunPSK" w:cs="TH SarabunPSK"/>
-          <w:sz w:val="32"/>
-          <w:szCs w:val="32"/>
-          <w:cs/>
-        </w:rPr>
-        <w:t>ย่</w:t>
-      </w:r>
-      <w:proofErr w:type="spellEnd"/>
-      <w:r>
-        <w:rPr>
-          <w:rFonts w:ascii="TH SarabunPSK" w:hAnsi="TH SarabunPSK" w:cs="TH SarabunPSK"/>
-          <w:sz w:val="32"/>
-          <w:szCs w:val="32"/>
-          <w:cs/>
-        </w:rPr>
-        <w:t>วน (</w:t>
+        <w:t>เสาวลักษณ์ โรจนสุธี และบัญญัติ ยงย่วน (</w:t>
       </w:r>
       <w:r>
         <w:rPr>
@@ -8689,19 +8430,8 @@
           <w:szCs w:val="32"/>
           <w:cs/>
         </w:rPr>
-        <w:t>จากแนวคิดต่าง ๆ สามารถสรุปได้ว่าแรงจูงใจเป็นปัจจัยสำคัญที่มีผลต่อพฤติกรรมการเรียนรู้ โดยเฉพาะแรงจูงใจใฝ่สัมฤทธิ์ซึ่งช่วยให้ผู้เรียนมีเป้าหมายและความพยายามอย่างต่อ</w:t>
-      </w:r>
-      <w:proofErr w:type="spellStart"/>
-      <w:r>
-        <w:rPr>
-          <w:rFonts w:ascii="TH SarabunPSK" w:hAnsi="TH SarabunPSK" w:cs="TH SarabunPSK"/>
-          <w:sz w:val="32"/>
-          <w:szCs w:val="32"/>
-          <w:cs/>
-        </w:rPr>
-        <w:t>เนื่อ</w:t>
-      </w:r>
-      <w:proofErr w:type="spellEnd"/>
+        <w:t>จากแนวคิดต่าง ๆ สามารถสรุปได้ว่าแรงจูงใจเป็นปัจจัยสำคัญที่มีผลต่อพฤติกรรมการเรียนรู้ โดยเฉพาะแรงจูงใจใฝ่สัมฤทธิ์ซึ่งช่วยให้ผู้เรียนมีเป้าหมายและความพยายามอย่างต่อเนื่อ</w:t>
+      </w:r>
       <w:r>
         <w:rPr>
           <w:rFonts w:ascii="TH SarabunPSK" w:hAnsi="TH SarabunPSK" w:cs="TH SarabunPSK"/>
@@ -8908,23 +8638,13 @@
         </w:rPr>
         <w:t xml:space="preserve">และ </w:t>
       </w:r>
-      <w:proofErr w:type="spellStart"/>
-      <w:r>
-        <w:rPr>
-          <w:rFonts w:ascii="TH SarabunPSK" w:hAnsi="TH SarabunPSK" w:cs="TH SarabunPSK"/>
-          <w:sz w:val="32"/>
-          <w:szCs w:val="32"/>
-        </w:rPr>
-        <w:t>Marakas</w:t>
-      </w:r>
-      <w:proofErr w:type="spellEnd"/>
-      <w:r>
-        <w:rPr>
-          <w:rFonts w:ascii="TH SarabunPSK" w:hAnsi="TH SarabunPSK" w:cs="TH SarabunPSK"/>
-          <w:sz w:val="32"/>
-          <w:szCs w:val="32"/>
-        </w:rPr>
-        <w:t xml:space="preserve"> (2544) </w:t>
+      <w:r>
+        <w:rPr>
+          <w:rFonts w:ascii="TH SarabunPSK" w:hAnsi="TH SarabunPSK" w:cs="TH SarabunPSK"/>
+          <w:sz w:val="32"/>
+          <w:szCs w:val="32"/>
+        </w:rPr>
+        <w:t xml:space="preserve">Marakas (2544) </w:t>
       </w:r>
       <w:r>
         <w:rPr>
@@ -8950,27 +8670,7 @@
           <w:szCs w:val="32"/>
           <w:cs/>
         </w:rPr>
-        <w:t>คือซอฟต์แวร์ที่ให้บริการข้อมูลผ่านเว็บ</w:t>
-      </w:r>
-      <w:proofErr w:type="spellStart"/>
-      <w:r>
-        <w:rPr>
-          <w:rFonts w:ascii="TH SarabunPSK" w:hAnsi="TH SarabunPSK" w:cs="TH SarabunPSK"/>
-          <w:sz w:val="32"/>
-          <w:szCs w:val="32"/>
-          <w:cs/>
-        </w:rPr>
-        <w:t>เบ</w:t>
-      </w:r>
-      <w:proofErr w:type="spellEnd"/>
-      <w:r>
-        <w:rPr>
-          <w:rFonts w:ascii="TH SarabunPSK" w:hAnsi="TH SarabunPSK" w:cs="TH SarabunPSK"/>
-          <w:sz w:val="32"/>
-          <w:szCs w:val="32"/>
-          <w:cs/>
-        </w:rPr>
-        <w:t xml:space="preserve">ราว์เซอร์ โดยอาศัยระบบ </w:t>
+        <w:t xml:space="preserve">คือซอฟต์แวร์ที่ให้บริการข้อมูลผ่านเว็บเบราว์เซอร์ โดยอาศัยระบบ </w:t>
       </w:r>
       <w:r>
         <w:rPr>
@@ -9004,27 +8704,7 @@
           <w:szCs w:val="32"/>
           <w:cs/>
         </w:rPr>
-        <w:t>และ</w:t>
-      </w:r>
-      <w:proofErr w:type="spellStart"/>
-      <w:r>
-        <w:rPr>
-          <w:rFonts w:ascii="TH SarabunPSK" w:hAnsi="TH SarabunPSK" w:cs="TH SarabunPSK"/>
-          <w:sz w:val="32"/>
-          <w:szCs w:val="32"/>
-          <w:cs/>
-        </w:rPr>
-        <w:t>เซิร์ฟเวอร์</w:t>
-      </w:r>
-      <w:proofErr w:type="spellEnd"/>
-      <w:r>
-        <w:rPr>
-          <w:rFonts w:ascii="TH SarabunPSK" w:hAnsi="TH SarabunPSK" w:cs="TH SarabunPSK"/>
-          <w:sz w:val="32"/>
-          <w:szCs w:val="32"/>
-          <w:cs/>
-        </w:rPr>
-        <w:t xml:space="preserve">ประมวลผลก่อนส่งผลกลับมา เช่นเดียวกับ </w:t>
+        <w:t xml:space="preserve">และเซิร์ฟเวอร์ประมวลผลก่อนส่งผลกลับมา เช่นเดียวกับ </w:t>
       </w:r>
       <w:r>
         <w:rPr>
@@ -9399,27 +9079,7 @@
           <w:szCs w:val="32"/>
           <w:cs/>
         </w:rPr>
-        <w:t>ก</w:t>
-      </w:r>
-      <w:proofErr w:type="spellStart"/>
-      <w:r>
-        <w:rPr>
-          <w:rFonts w:ascii="TH SarabunPSK" w:hAnsi="TH SarabunPSK" w:cs="TH SarabunPSK"/>
-          <w:sz w:val="32"/>
-          <w:szCs w:val="32"/>
-          <w:cs/>
-        </w:rPr>
-        <w:t>ออนันต</w:t>
-      </w:r>
-      <w:proofErr w:type="spellEnd"/>
-      <w:r>
-        <w:rPr>
-          <w:rFonts w:ascii="TH SarabunPSK" w:hAnsi="TH SarabunPSK" w:cs="TH SarabunPSK"/>
-          <w:sz w:val="32"/>
-          <w:szCs w:val="32"/>
-          <w:cs/>
-        </w:rPr>
-        <w:t>กูล (</w:t>
+        <w:t>กออนันตกูล (</w:t>
       </w:r>
       <w:r>
         <w:rPr>
@@ -9436,27 +9096,7 @@
           <w:szCs w:val="32"/>
           <w:cs/>
         </w:rPr>
-        <w:t xml:space="preserve">ระบุว่า </w:t>
-      </w:r>
-      <w:proofErr w:type="spellStart"/>
-      <w:r>
-        <w:rPr>
-          <w:rFonts w:ascii="TH SarabunPSK" w:hAnsi="TH SarabunPSK" w:cs="TH SarabunPSK"/>
-          <w:sz w:val="32"/>
-          <w:szCs w:val="32"/>
-          <w:cs/>
-        </w:rPr>
-        <w:t>เซิร์ฟเวอร์</w:t>
-      </w:r>
-      <w:proofErr w:type="spellEnd"/>
-      <w:r>
-        <w:rPr>
-          <w:rFonts w:ascii="TH SarabunPSK" w:hAnsi="TH SarabunPSK" w:cs="TH SarabunPSK"/>
-          <w:sz w:val="32"/>
-          <w:szCs w:val="32"/>
-          <w:cs/>
-        </w:rPr>
-        <w:t>มีบทบาทจัดเก็บ ประมวลผล และเชื่อมต่อฐานข้อมูลให้บริการผู้ใช้</w:t>
+        <w:t>ระบุว่า เซิร์ฟเวอร์มีบทบาทจัดเก็บ ประมวลผล และเชื่อมต่อฐานข้อมูลให้บริการผู้ใช้</w:t>
       </w:r>
     </w:p>
     <w:p>
@@ -9612,27 +9252,7 @@
           <w:szCs w:val="32"/>
           <w:cs/>
         </w:rPr>
-        <w:t>มีประสิทธิภาพสูงกว่าเว็บ</w:t>
-      </w:r>
-      <w:proofErr w:type="spellStart"/>
-      <w:r>
-        <w:rPr>
-          <w:rFonts w:ascii="TH SarabunPSK" w:hAnsi="TH SarabunPSK" w:cs="TH SarabunPSK"/>
-          <w:sz w:val="32"/>
-          <w:szCs w:val="32"/>
-          <w:cs/>
-        </w:rPr>
-        <w:t>เซิร์ฟเวอร์</w:t>
-      </w:r>
-      <w:proofErr w:type="spellEnd"/>
-      <w:r>
-        <w:rPr>
-          <w:rFonts w:ascii="TH SarabunPSK" w:hAnsi="TH SarabunPSK" w:cs="TH SarabunPSK"/>
-          <w:sz w:val="32"/>
-          <w:szCs w:val="32"/>
-          <w:cs/>
-        </w:rPr>
-        <w:t xml:space="preserve">แบบเดิม ส่วน </w:t>
+        <w:t xml:space="preserve">มีประสิทธิภาพสูงกว่าเว็บเซิร์ฟเวอร์แบบเดิม ส่วน </w:t>
       </w:r>
       <w:r>
         <w:rPr>
@@ -9666,19 +9286,8 @@
           <w:szCs w:val="32"/>
           <w:cs/>
         </w:rPr>
-        <w:t>เน้นเสถียรภาพ ความปลอดภัย และเหมาะกับงานบนคลาว</w:t>
-      </w:r>
-      <w:proofErr w:type="spellStart"/>
-      <w:r>
-        <w:rPr>
-          <w:rFonts w:ascii="TH SarabunPSK" w:hAnsi="TH SarabunPSK" w:cs="TH SarabunPSK"/>
-          <w:sz w:val="32"/>
-          <w:szCs w:val="32"/>
-          <w:cs/>
-        </w:rPr>
-        <w:t>ด์</w:t>
-      </w:r>
-      <w:proofErr w:type="spellEnd"/>
+        <w:t>เน้นเสถียรภาพ ความปลอดภัย และเหมาะกับงานบนคลาวด์</w:t>
+      </w:r>
     </w:p>
     <w:p>
       <w:pPr>
@@ -9848,7 +9457,6 @@
         </w:rPr>
         <w:t xml:space="preserve">แนวคิดเกี่ยวกับ </w:t>
       </w:r>
-      <w:proofErr w:type="spellStart"/>
       <w:r>
         <w:rPr>
           <w:rFonts w:ascii="TH SarabunPSK" w:hAnsi="TH SarabunPSK" w:cs="TH SarabunPSK"/>
@@ -9859,7 +9467,6 @@
         </w:rPr>
         <w:t>Framework</w:t>
       </w:r>
-      <w:proofErr w:type="spellEnd"/>
     </w:p>
     <w:p>
       <w:pPr>
@@ -9904,27 +9511,15 @@
         </w:rPr>
         <w:t xml:space="preserve">และ </w:t>
       </w:r>
-      <w:proofErr w:type="spellStart"/>
-      <w:r>
-        <w:rPr>
-          <w:rFonts w:ascii="TH SarabunPSK" w:hAnsi="TH SarabunPSK" w:cs="TH SarabunPSK"/>
-          <w:b/>
-          <w:bCs/>
-          <w:sz w:val="32"/>
-          <w:szCs w:val="32"/>
-        </w:rPr>
-        <w:t>Tolasa</w:t>
-      </w:r>
-      <w:proofErr w:type="spellEnd"/>
-      <w:r>
-        <w:rPr>
-          <w:rFonts w:ascii="TH SarabunPSK" w:hAnsi="TH SarabunPSK" w:cs="TH SarabunPSK"/>
-          <w:b/>
-          <w:bCs/>
-          <w:sz w:val="32"/>
-          <w:szCs w:val="32"/>
-        </w:rPr>
-        <w:t xml:space="preserve"> (2568)</w:t>
+      <w:r>
+        <w:rPr>
+          <w:rFonts w:ascii="TH SarabunPSK" w:hAnsi="TH SarabunPSK" w:cs="TH SarabunPSK"/>
+          <w:b/>
+          <w:bCs/>
+          <w:sz w:val="32"/>
+          <w:szCs w:val="32"/>
+        </w:rPr>
+        <w:t>Tolasa (2568)</w:t>
       </w:r>
       <w:r>
         <w:rPr>
@@ -10142,29 +9737,7 @@
           <w:sz w:val="32"/>
           <w:szCs w:val="32"/>
         </w:rPr>
-        <w:t xml:space="preserve">Varun </w:t>
-      </w:r>
-      <w:proofErr w:type="spellStart"/>
-      <w:r>
-        <w:rPr>
-          <w:rFonts w:ascii="TH SarabunPSK" w:hAnsi="TH SarabunPSK" w:cs="TH SarabunPSK"/>
-          <w:b/>
-          <w:bCs/>
-          <w:sz w:val="32"/>
-          <w:szCs w:val="32"/>
-        </w:rPr>
-        <w:t>Komperla</w:t>
-      </w:r>
-      <w:proofErr w:type="spellEnd"/>
-      <w:r>
-        <w:rPr>
-          <w:rFonts w:ascii="TH SarabunPSK" w:hAnsi="TH SarabunPSK" w:cs="TH SarabunPSK"/>
-          <w:b/>
-          <w:bCs/>
-          <w:sz w:val="32"/>
-          <w:szCs w:val="32"/>
-        </w:rPr>
-        <w:t xml:space="preserve"> (2565)</w:t>
+        <w:t>Varun Komperla (2565)</w:t>
       </w:r>
       <w:r>
         <w:rPr>
@@ -10273,27 +9846,15 @@
         </w:rPr>
         <w:t xml:space="preserve">เหมาะกับแอปขนาดใหญ่ที่ซับซ้อน </w:t>
       </w:r>
-      <w:proofErr w:type="spellStart"/>
-      <w:r>
-        <w:rPr>
-          <w:rFonts w:ascii="TH SarabunPSK" w:hAnsi="TH SarabunPSK" w:cs="TH SarabunPSK"/>
-          <w:b/>
-          <w:bCs/>
-          <w:sz w:val="32"/>
-          <w:szCs w:val="32"/>
-        </w:rPr>
-        <w:t>Pšenák</w:t>
-      </w:r>
-      <w:proofErr w:type="spellEnd"/>
-      <w:r>
-        <w:rPr>
-          <w:rFonts w:ascii="TH SarabunPSK" w:hAnsi="TH SarabunPSK" w:cs="TH SarabunPSK"/>
-          <w:b/>
-          <w:bCs/>
-          <w:sz w:val="32"/>
-          <w:szCs w:val="32"/>
-        </w:rPr>
-        <w:t xml:space="preserve"> Peter (2562)</w:t>
+      <w:r>
+        <w:rPr>
+          <w:rFonts w:ascii="TH SarabunPSK" w:hAnsi="TH SarabunPSK" w:cs="TH SarabunPSK"/>
+          <w:b/>
+          <w:bCs/>
+          <w:sz w:val="32"/>
+          <w:szCs w:val="32"/>
+        </w:rPr>
+        <w:t>Pšenák Peter (2562)</w:t>
       </w:r>
       <w:r>
         <w:rPr>
@@ -10328,49 +9889,17 @@
           <w:szCs w:val="32"/>
           <w:cs/>
         </w:rPr>
-        <w:t>เหมาะกับโปรเจก</w:t>
-      </w:r>
-      <w:proofErr w:type="spellStart"/>
-      <w:r>
-        <w:rPr>
-          <w:rFonts w:ascii="TH SarabunPSK" w:hAnsi="TH SarabunPSK" w:cs="TH SarabunPSK"/>
-          <w:sz w:val="32"/>
-          <w:szCs w:val="32"/>
-          <w:cs/>
-        </w:rPr>
-        <w:t>ต์</w:t>
-      </w:r>
-      <w:proofErr w:type="spellEnd"/>
-      <w:r>
-        <w:rPr>
-          <w:rFonts w:ascii="TH SarabunPSK" w:hAnsi="TH SarabunPSK" w:cs="TH SarabunPSK"/>
-          <w:sz w:val="32"/>
-          <w:szCs w:val="32"/>
-          <w:cs/>
-        </w:rPr>
-        <w:t xml:space="preserve">ขนาดเล็กถึงกลาง </w:t>
-      </w:r>
-      <w:proofErr w:type="spellStart"/>
-      <w:r>
-        <w:rPr>
-          <w:rFonts w:ascii="TH SarabunPSK" w:hAnsi="TH SarabunPSK" w:cs="TH SarabunPSK"/>
-          <w:b/>
-          <w:bCs/>
-          <w:sz w:val="32"/>
-          <w:szCs w:val="32"/>
-        </w:rPr>
-        <w:t>Bratkovskyy</w:t>
-      </w:r>
-      <w:proofErr w:type="spellEnd"/>
-      <w:r>
-        <w:rPr>
-          <w:rFonts w:ascii="TH SarabunPSK" w:hAnsi="TH SarabunPSK" w:cs="TH SarabunPSK"/>
-          <w:b/>
-          <w:bCs/>
-          <w:sz w:val="32"/>
-          <w:szCs w:val="32"/>
-        </w:rPr>
-        <w:t xml:space="preserve"> (2</w:t>
+        <w:t xml:space="preserve">เหมาะกับโปรเจกต์ขนาดเล็กถึงกลาง </w:t>
+      </w:r>
+      <w:r>
+        <w:rPr>
+          <w:rFonts w:ascii="TH SarabunPSK" w:hAnsi="TH SarabunPSK" w:cs="TH SarabunPSK"/>
+          <w:b/>
+          <w:bCs/>
+          <w:sz w:val="32"/>
+          <w:szCs w:val="32"/>
+        </w:rPr>
+        <w:t>Bratkovskyy (2</w:t>
       </w:r>
       <w:r>
         <w:rPr>
@@ -10749,47 +10278,7 @@
           <w:szCs w:val="32"/>
           <w:cs/>
         </w:rPr>
-        <w:t>ชี้ว่าการมี</w:t>
-      </w:r>
-      <w:proofErr w:type="spellStart"/>
-      <w:r>
-        <w:rPr>
-          <w:rFonts w:ascii="TH SarabunPSK" w:hAnsi="TH SarabunPSK" w:cs="TH SarabunPSK"/>
-          <w:sz w:val="32"/>
-          <w:szCs w:val="32"/>
-          <w:cs/>
-        </w:rPr>
-        <w:t>ฟี</w:t>
-      </w:r>
-      <w:proofErr w:type="spellEnd"/>
-      <w:r>
-        <w:rPr>
-          <w:rFonts w:ascii="TH SarabunPSK" w:hAnsi="TH SarabunPSK" w:cs="TH SarabunPSK"/>
-          <w:sz w:val="32"/>
-          <w:szCs w:val="32"/>
-          <w:cs/>
-        </w:rPr>
-        <w:t>ด</w:t>
-      </w:r>
-      <w:proofErr w:type="spellStart"/>
-      <w:r>
-        <w:rPr>
-          <w:rFonts w:ascii="TH SarabunPSK" w:hAnsi="TH SarabunPSK" w:cs="TH SarabunPSK"/>
-          <w:sz w:val="32"/>
-          <w:szCs w:val="32"/>
-          <w:cs/>
-        </w:rPr>
-        <w:t>แบ็ก</w:t>
-      </w:r>
-      <w:proofErr w:type="spellEnd"/>
-      <w:r>
-        <w:rPr>
-          <w:rFonts w:ascii="TH SarabunPSK" w:hAnsi="TH SarabunPSK" w:cs="TH SarabunPSK"/>
-          <w:sz w:val="32"/>
-          <w:szCs w:val="32"/>
-          <w:cs/>
-        </w:rPr>
-        <w:t xml:space="preserve">ชัดเจน เช่น </w:t>
+        <w:t xml:space="preserve">ชี้ว่าการมีฟีดแบ็กชัดเจน เช่น </w:t>
       </w:r>
       <w:r>
         <w:rPr>
@@ -10910,7 +10399,7 @@
       <w:pPr>
         <w:spacing w:after="0"/>
         <w:rPr>
-          <w:rFonts w:ascii="TH SarabunPSK" w:hAnsi="TH SarabunPSK" w:cs="TH SarabunPSK" w:hint="cs"/>
+          <w:rFonts w:ascii="TH SarabunPSK" w:hAnsi="TH SarabunPSK" w:cs="TH SarabunPSK"/>
           <w:sz w:val="32"/>
           <w:szCs w:val="32"/>
           <w:cs/>
@@ -11137,15 +10626,6 @@
                                 <w:szCs w:val="32"/>
                                 <w:cs/>
                               </w:rPr>
-                              <w:t>(</w:t>
-                            </w:r>
-                            <w:r>
-                              <w:rPr>
-                                <w:rFonts w:hint="cs"/>
-                                <w:sz w:val="32"/>
-                                <w:szCs w:val="32"/>
-                                <w:cs/>
-                              </w:rPr>
                               <w:t>ภาพ</w:t>
                             </w:r>
                             <w:r>
@@ -11184,15 +10664,6 @@
                               </w:rPr>
                               <w:t xml:space="preserve"> กรอบแนวคิดของโครงงาน</w:t>
                             </w:r>
-                            <w:r>
-                              <w:rPr>
-                                <w:rFonts w:hint="cs"/>
-                                <w:sz w:val="32"/>
-                                <w:szCs w:val="32"/>
-                                <w:cs/>
-                              </w:rPr>
-                              <w:t>)</w:t>
-                            </w:r>
                           </w:p>
                         </w:txbxContent>
                       </wps:txbx>
@@ -11227,15 +10698,6 @@
                           <w:szCs w:val="32"/>
                         </w:rPr>
                       </w:pPr>
-                      <w:r>
-                        <w:rPr>
-                          <w:rFonts w:hint="cs"/>
-                          <w:sz w:val="32"/>
-                          <w:szCs w:val="32"/>
-                          <w:cs/>
-                        </w:rPr>
-                        <w:t>(</w:t>
-                      </w:r>
                       <w:r>
                         <w:rPr>
                           <w:rFonts w:hint="cs"/>
@@ -11281,15 +10743,6 @@
                         </w:rPr>
                         <w:t xml:space="preserve"> กรอบแนวคิดของโครงงาน</w:t>
                       </w:r>
-                      <w:r>
-                        <w:rPr>
-                          <w:rFonts w:hint="cs"/>
-                          <w:sz w:val="32"/>
-                          <w:szCs w:val="32"/>
-                          <w:cs/>
-                        </w:rPr>
-                        <w:t>)</w:t>
-                      </w:r>
                     </w:p>
                   </w:txbxContent>
                 </v:textbox>
@@ -11485,17 +10938,28 @@
         <w:jc w:val="thaiDistribute"/>
         <w:rPr>
           <w:rFonts w:ascii="TH SarabunPSK" w:hAnsi="TH SarabunPSK" w:cs="TH SarabunPSK"/>
-          <w:sz w:val="32"/>
-          <w:szCs w:val="32"/>
-        </w:rPr>
-      </w:pPr>
-      <w:r>
-        <w:rPr>
-          <w:rFonts w:ascii="TH SarabunPSK" w:hAnsi="TH SarabunPSK" w:cs="TH SarabunPSK"/>
-          <w:b/>
-          <w:bCs/>
-          <w:sz w:val="32"/>
-          <w:szCs w:val="32"/>
+          <w:sz w:val="36"/>
+          <w:szCs w:val="36"/>
+        </w:rPr>
+      </w:pPr>
+      <w:r>
+        <w:rPr>
+          <w:rFonts w:ascii="TH SarabunPSK" w:hAnsi="TH SarabunPSK" w:cs="TH SarabunPSK" w:hint="cs"/>
+          <w:b/>
+          <w:bCs/>
+          <w:sz w:val="36"/>
+          <w:szCs w:val="36"/>
+          <w:cs/>
+        </w:rPr>
+        <w:t>3.</w:t>
+      </w:r>
+      <w:r>
+        <w:rPr>
+          <w:rFonts w:ascii="TH SarabunPSK" w:hAnsi="TH SarabunPSK" w:cs="TH SarabunPSK"/>
+          <w:b/>
+          <w:bCs/>
+          <w:sz w:val="36"/>
+          <w:szCs w:val="36"/>
         </w:rPr>
         <w:t xml:space="preserve">1. </w:t>
       </w:r>
@@ -11504,8 +10968,8 @@
           <w:rFonts w:ascii="TH SarabunPSK" w:hAnsi="TH SarabunPSK" w:cs="TH SarabunPSK" w:hint="cs"/>
           <w:b/>
           <w:bCs/>
-          <w:sz w:val="32"/>
-          <w:szCs w:val="32"/>
+          <w:sz w:val="36"/>
+          <w:szCs w:val="36"/>
           <w:cs/>
         </w:rPr>
         <w:t>รูปแบบการดำเนินโครงงาน</w:t>
@@ -11751,8 +11215,6 @@
       <w:r>
         <w:rPr>
           <w:rFonts w:ascii="TH SarabunPSK" w:hAnsi="TH SarabunPSK" w:cs="TH SarabunPSK"/>
-          <w:b/>
-          <w:bCs/>
           <w:sz w:val="32"/>
           <w:szCs w:val="32"/>
           <w:cs/>
@@ -11787,8 +11249,6 @@
       <w:r>
         <w:rPr>
           <w:rFonts w:ascii="TH SarabunPSK" w:hAnsi="TH SarabunPSK" w:cs="TH SarabunPSK"/>
-          <w:b/>
-          <w:bCs/>
           <w:sz w:val="32"/>
           <w:szCs w:val="32"/>
           <w:cs/>
@@ -11892,8 +11352,6 @@
       <w:r>
         <w:rPr>
           <w:rFonts w:ascii="TH SarabunPSK" w:hAnsi="TH SarabunPSK" w:cs="TH SarabunPSK"/>
-          <w:b/>
-          <w:bCs/>
           <w:sz w:val="32"/>
           <w:szCs w:val="32"/>
           <w:cs/>
@@ -12659,16 +12117,7 @@
           <w:szCs w:val="32"/>
           <w:cs/>
         </w:rPr>
-        <w:t>ภาพ</w:t>
-      </w:r>
-      <w:r>
-        <w:rPr>
-          <w:rFonts w:ascii="TH SarabunPSK" w:hAnsi="TH SarabunPSK" w:cs="TH SarabunPSK" w:hint="cs"/>
-          <w:sz w:val="32"/>
-          <w:szCs w:val="32"/>
-          <w:cs/>
-        </w:rPr>
-        <w:t>ที่ 3.1 วิธีการดำเนินการ</w:t>
+        <w:t>ภาพที่ 3.1 วิธีการดำเนินการ</w:t>
       </w:r>
     </w:p>
     <w:p>
@@ -12691,6 +12140,17 @@
           <w:szCs w:val="32"/>
         </w:rPr>
         <w:br/>
+      </w:r>
+      <w:r>
+        <w:rPr>
+          <w:rFonts w:ascii="TH SarabunPSK" w:hAnsi="TH SarabunPSK" w:cs="TH SarabunPSK" w:hint="cs"/>
+          <w:b/>
+          <w:bCs/>
+          <w:sz w:val="36"/>
+          <w:szCs w:val="36"/>
+          <w:cs/>
+        </w:rPr>
+        <w:t>3.</w:t>
       </w:r>
       <w:r>
         <w:rPr>
@@ -12805,7 +12265,24 @@
           <w:szCs w:val="32"/>
           <w:cs/>
         </w:rPr>
-        <w:t xml:space="preserve"> โรงเรียนสิงห์บุรี จำนวน 39 คน</w:t>
+        <w:t xml:space="preserve"> โรงเรียนสิงห์บุรี จำนวน </w:t>
+      </w:r>
+      <w:r>
+        <w:rPr>
+          <w:rFonts w:ascii="TH SarabunPSK" w:hAnsi="TH SarabunPSK" w:cs="TH SarabunPSK"/>
+          <w:sz w:val="32"/>
+          <w:szCs w:val="32"/>
+        </w:rPr>
+        <w:t>6</w:t>
+      </w:r>
+      <w:r>
+        <w:rPr>
+          <w:rFonts w:ascii="TH SarabunPSK" w:hAnsi="TH SarabunPSK" w:cs="TH SarabunPSK" w:hint="cs"/>
+          <w:sz w:val="32"/>
+          <w:szCs w:val="32"/>
+          <w:cs/>
+        </w:rPr>
+        <w:t>9 คน</w:t>
       </w:r>
     </w:p>
     <w:p>
@@ -12899,13 +12376,14 @@
       </w:pPr>
       <w:r>
         <w:rPr>
-          <w:rFonts w:ascii="TH SarabunPSK" w:hAnsi="TH SarabunPSK" w:cs="TH SarabunPSK"/>
+          <w:rFonts w:ascii="TH SarabunPSK" w:hAnsi="TH SarabunPSK" w:cs="TH SarabunPSK" w:hint="cs"/>
           <w:b/>
           <w:bCs/>
           <w:sz w:val="36"/>
           <w:szCs w:val="36"/>
-        </w:rPr>
-        <w:t xml:space="preserve">3. </w:t>
+          <w:cs/>
+        </w:rPr>
+        <w:t>3.</w:t>
       </w:r>
       <w:r>
         <w:rPr>
@@ -12914,9 +12392,8 @@
           <w:bCs/>
           <w:sz w:val="36"/>
           <w:szCs w:val="36"/>
-          <w:cs/>
-        </w:rPr>
-        <w:t>เครื่องมือที่ใช้ในการศึกษาค้นคว้า</w:t>
+        </w:rPr>
+        <w:t xml:space="preserve">3. </w:t>
       </w:r>
       <w:r>
         <w:rPr>
@@ -12925,6 +12402,17 @@
           <w:bCs/>
           <w:sz w:val="36"/>
           <w:szCs w:val="36"/>
+          <w:cs/>
+        </w:rPr>
+        <w:t>เครื่องมือที่ใช้ในการศึกษาค้นคว้า</w:t>
+      </w:r>
+      <w:r>
+        <w:rPr>
+          <w:rFonts w:ascii="TH SarabunPSK" w:hAnsi="TH SarabunPSK" w:cs="TH SarabunPSK"/>
+          <w:b/>
+          <w:bCs/>
+          <w:sz w:val="36"/>
+          <w:szCs w:val="36"/>
         </w:rPr>
         <w:t xml:space="preserve"> </w:t>
       </w:r>
@@ -12963,6 +12451,17 @@
           <w:szCs w:val="32"/>
         </w:rPr>
       </w:pPr>
+      <w:r>
+        <w:rPr>
+          <w:rFonts w:ascii="TH SarabunPSK" w:hAnsi="TH SarabunPSK" w:cs="TH SarabunPSK" w:hint="cs"/>
+          <w:b/>
+          <w:bCs/>
+          <w:sz w:val="32"/>
+          <w:szCs w:val="32"/>
+          <w:cs/>
+        </w:rPr>
+        <w:t>3.</w:t>
+      </w:r>
       <w:r>
         <w:rPr>
           <w:rFonts w:ascii="TH SarabunPSK" w:hAnsi="TH SarabunPSK" w:cs="TH SarabunPSK" w:hint="cs"/>
@@ -13096,8 +12595,8 @@
         <w:tblLook w:val="04A0" w:firstRow="1" w:lastRow="0" w:firstColumn="1" w:lastColumn="0" w:noHBand="0" w:noVBand="1"/>
       </w:tblPr>
       <w:tblGrid>
-        <w:gridCol w:w="668"/>
-        <w:gridCol w:w="12197"/>
+        <w:gridCol w:w="625"/>
+        <w:gridCol w:w="12240"/>
       </w:tblGrid>
       <w:tr>
         <w:tc>
@@ -13106,6 +12605,7 @@
           </w:tcPr>
           <w:p>
             <w:pPr>
+              <w:jc w:val="center"/>
               <w:rPr>
                 <w:rFonts w:ascii="TH SarabunPSK" w:hAnsi="TH SarabunPSK" w:cs="TH SarabunPSK"/>
                 <w:sz w:val="32"/>
@@ -13114,15 +12614,17 @@
             </w:pPr>
             <w:r>
               <w:rPr>
-                <w:rFonts w:ascii="TH SarabunPSK" w:hAnsi="TH SarabunPSK" w:cs="TH SarabunPSK"/>
-                <w:sz w:val="32"/>
-                <w:szCs w:val="32"/>
-              </w:rPr>
-              <w:t>3.1.1</w:t>
+                <w:rFonts w:ascii="TH SarabunPSK" w:hAnsi="TH SarabunPSK" w:cs="TH SarabunPSK" w:hint="cs"/>
+                <w:sz w:val="32"/>
+                <w:szCs w:val="32"/>
+                <w:cs/>
+              </w:rPr>
+              <w:t>(1)</w:t>
             </w:r>
           </w:p>
           <w:p>
             <w:pPr>
+              <w:jc w:val="center"/>
               <w:rPr>
                 <w:rFonts w:ascii="TH SarabunPSK" w:hAnsi="TH SarabunPSK" w:cs="TH SarabunPSK"/>
                 <w:sz w:val="32"/>
@@ -13131,15 +12633,17 @@
             </w:pPr>
             <w:r>
               <w:rPr>
-                <w:rFonts w:ascii="TH SarabunPSK" w:hAnsi="TH SarabunPSK" w:cs="TH SarabunPSK"/>
-                <w:sz w:val="32"/>
-                <w:szCs w:val="32"/>
-              </w:rPr>
-              <w:t>3.1.2</w:t>
+                <w:rFonts w:ascii="TH SarabunPSK" w:hAnsi="TH SarabunPSK" w:cs="TH SarabunPSK" w:hint="cs"/>
+                <w:sz w:val="32"/>
+                <w:szCs w:val="32"/>
+                <w:cs/>
+              </w:rPr>
+              <w:t>(2)</w:t>
             </w:r>
           </w:p>
           <w:p>
             <w:pPr>
+              <w:jc w:val="center"/>
               <w:rPr>
                 <w:rFonts w:ascii="TH SarabunPSK" w:hAnsi="TH SarabunPSK" w:cs="TH SarabunPSK"/>
                 <w:sz w:val="32"/>
@@ -13149,6 +12653,7 @@
           </w:p>
           <w:p>
             <w:pPr>
+              <w:jc w:val="center"/>
               <w:rPr>
                 <w:rFonts w:ascii="TH SarabunPSK" w:hAnsi="TH SarabunPSK" w:cs="TH SarabunPSK"/>
                 <w:sz w:val="32"/>
@@ -13157,11 +12662,12 @@
             </w:pPr>
             <w:r>
               <w:rPr>
-                <w:rFonts w:ascii="TH SarabunPSK" w:hAnsi="TH SarabunPSK" w:cs="TH SarabunPSK"/>
-                <w:sz w:val="32"/>
-                <w:szCs w:val="32"/>
-              </w:rPr>
-              <w:t>3.1.3</w:t>
+                <w:rFonts w:ascii="TH SarabunPSK" w:hAnsi="TH SarabunPSK" w:cs="TH SarabunPSK" w:hint="cs"/>
+                <w:sz w:val="32"/>
+                <w:szCs w:val="32"/>
+                <w:cs/>
+              </w:rPr>
+              <w:t>(3)</w:t>
             </w:r>
           </w:p>
         </w:tc>
@@ -13768,6 +13274,16 @@
                 <w:szCs w:val="32"/>
               </w:rPr>
             </w:pPr>
+            <w:r>
+              <w:rPr>
+                <w:rFonts w:ascii="TH SarabunPSK" w:hAnsi="TH SarabunPSK" w:cs="TH SarabunPSK" w:hint="cs"/>
+                <w:color w:val="FFFFFF" w:themeColor="background1"/>
+                <w:sz w:val="32"/>
+                <w:szCs w:val="32"/>
+                <w:cs/>
+              </w:rPr>
+              <w:t>ฟฟฟฟฟฟฟ</w:t>
+            </w:r>
             <w:r>
               <w:rPr>
                 <w:rFonts w:ascii="TH SarabunPSK" w:hAnsi="TH SarabunPSK" w:cs="TH SarabunPSK"/>
@@ -14221,6 +13737,7 @@
           </w:tcPr>
           <w:p>
             <w:pPr>
+              <w:jc w:val="center"/>
               <w:rPr>
                 <w:rFonts w:ascii="TH SarabunPSK" w:hAnsi="TH SarabunPSK" w:cs="TH SarabunPSK"/>
                 <w:sz w:val="32"/>
@@ -14229,16 +13746,18 @@
             </w:pPr>
             <w:r>
               <w:rPr>
-                <w:rFonts w:ascii="TH SarabunPSK" w:hAnsi="TH SarabunPSK" w:cs="TH SarabunPSK"/>
-                <w:sz w:val="32"/>
-                <w:szCs w:val="32"/>
+                <w:rFonts w:ascii="TH SarabunPSK" w:hAnsi="TH SarabunPSK" w:cs="TH SarabunPSK" w:hint="cs"/>
+                <w:sz w:val="32"/>
+                <w:szCs w:val="32"/>
+                <w:cs/>
               </w:rPr>
               <w:lastRenderedPageBreak/>
-              <w:t>3.1.4</w:t>
+              <w:t>(4)</w:t>
             </w:r>
           </w:p>
           <w:p>
             <w:pPr>
+              <w:jc w:val="center"/>
               <w:rPr>
                 <w:rFonts w:ascii="TH SarabunPSK" w:hAnsi="TH SarabunPSK" w:cs="TH SarabunPSK"/>
                 <w:sz w:val="32"/>
@@ -14248,6 +13767,7 @@
           </w:p>
           <w:p>
             <w:pPr>
+              <w:jc w:val="center"/>
               <w:rPr>
                 <w:rFonts w:ascii="TH SarabunPSK" w:hAnsi="TH SarabunPSK" w:cs="TH SarabunPSK"/>
                 <w:sz w:val="32"/>
@@ -14257,6 +13777,7 @@
           </w:p>
           <w:p>
             <w:pPr>
+              <w:jc w:val="center"/>
               <w:rPr>
                 <w:rFonts w:ascii="TH SarabunPSK" w:hAnsi="TH SarabunPSK" w:cs="TH SarabunPSK"/>
                 <w:sz w:val="32"/>
@@ -14265,11 +13786,12 @@
             </w:pPr>
             <w:r>
               <w:rPr>
-                <w:rFonts w:ascii="TH SarabunPSK" w:hAnsi="TH SarabunPSK" w:cs="TH SarabunPSK"/>
-                <w:sz w:val="32"/>
-                <w:szCs w:val="32"/>
-              </w:rPr>
-              <w:t>3.1.5</w:t>
+                <w:rFonts w:ascii="TH SarabunPSK" w:hAnsi="TH SarabunPSK" w:cs="TH SarabunPSK" w:hint="cs"/>
+                <w:sz w:val="32"/>
+                <w:szCs w:val="32"/>
+                <w:cs/>
+              </w:rPr>
+              <w:t>(5)</w:t>
             </w:r>
           </w:p>
           <w:p>
@@ -14337,6 +13859,7 @@
           </w:p>
           <w:p>
             <w:pPr>
+              <w:jc w:val="center"/>
               <w:rPr>
                 <w:rFonts w:ascii="TH SarabunPSK" w:hAnsi="TH SarabunPSK" w:cs="TH SarabunPSK"/>
                 <w:sz w:val="32"/>
@@ -14345,12 +13868,13 @@
             </w:pPr>
             <w:r>
               <w:rPr>
-                <w:rFonts w:ascii="TH SarabunPSK" w:hAnsi="TH SarabunPSK" w:cs="TH SarabunPSK"/>
-                <w:sz w:val="32"/>
-                <w:szCs w:val="32"/>
+                <w:rFonts w:ascii="TH SarabunPSK" w:hAnsi="TH SarabunPSK" w:cs="TH SarabunPSK" w:hint="cs"/>
+                <w:sz w:val="32"/>
+                <w:szCs w:val="32"/>
+                <w:cs/>
               </w:rPr>
               <w:lastRenderedPageBreak/>
-              <w:t>3.1.6</w:t>
+              <w:t>(6)</w:t>
             </w:r>
           </w:p>
         </w:tc>
@@ -14869,7 +14393,49 @@
           <w:sz w:val="32"/>
           <w:szCs w:val="32"/>
         </w:rPr>
-        <w:t xml:space="preserve">3.2 </w:t>
+        <w:t>3.</w:t>
+      </w:r>
+      <w:r>
+        <w:rPr>
+          <w:rFonts w:ascii="TH SarabunPSK" w:hAnsi="TH SarabunPSK" w:cs="TH SarabunPSK" w:hint="cs"/>
+          <w:b/>
+          <w:bCs/>
+          <w:sz w:val="32"/>
+          <w:szCs w:val="32"/>
+          <w:cs/>
+        </w:rPr>
+        <w:t>3.</w:t>
+      </w:r>
+      <w:r>
+        <w:rPr>
+          <w:rFonts w:ascii="TH SarabunPSK" w:hAnsi="TH SarabunPSK" w:cs="TH SarabunPSK"/>
+          <w:b/>
+          <w:bCs/>
+          <w:sz w:val="32"/>
+          <w:szCs w:val="32"/>
+        </w:rPr>
+        <w:t>2</w:t>
+      </w:r>
+      <w:r>
+        <w:rPr>
+          <w:rFonts w:ascii="TH SarabunPSK" w:hAnsi="TH SarabunPSK" w:cs="TH SarabunPSK" w:hint="cs"/>
+          <w:b/>
+          <w:bCs/>
+          <w:sz w:val="32"/>
+          <w:szCs w:val="32"/>
+          <w:cs/>
+        </w:rPr>
+        <w:t>.</w:t>
+      </w:r>
+      <w:r>
+        <w:rPr>
+          <w:rFonts w:ascii="TH SarabunPSK" w:hAnsi="TH SarabunPSK" w:cs="TH SarabunPSK"/>
+          <w:b/>
+          <w:bCs/>
+          <w:sz w:val="32"/>
+          <w:szCs w:val="32"/>
+        </w:rPr>
+        <w:t xml:space="preserve"> </w:t>
       </w:r>
       <w:r>
         <w:rPr>
@@ -14918,13 +14484,11 @@
       <w:r>
         <w:rPr>
           <w:rFonts w:ascii="TH SarabunPSK" w:hAnsi="TH SarabunPSK" w:cs="TH SarabunPSK" w:hint="cs"/>
-          <w:b/>
-          <w:bCs/>
-          <w:sz w:val="32"/>
-          <w:szCs w:val="32"/>
-          <w:cs/>
-        </w:rPr>
-        <w:t>3.2.1</w:t>
+          <w:sz w:val="32"/>
+          <w:szCs w:val="32"/>
+          <w:cs/>
+        </w:rPr>
+        <w:t>(1)</w:t>
       </w:r>
       <w:r>
         <w:rPr>
@@ -14938,22 +14502,11 @@
       <w:r>
         <w:rPr>
           <w:rFonts w:ascii="TH SarabunPSK" w:hAnsi="TH SarabunPSK" w:cs="TH SarabunPSK"/>
-          <w:b/>
-          <w:bCs/>
-          <w:sz w:val="32"/>
-          <w:szCs w:val="32"/>
-          <w:cs/>
-        </w:rPr>
-        <w:t>โปรแกรมสร้างเว็บไซต์</w:t>
-      </w:r>
-      <w:r>
-        <w:rPr>
-          <w:rFonts w:ascii="TH SarabunPSK" w:hAnsi="TH SarabunPSK" w:cs="TH SarabunPSK"/>
-          <w:sz w:val="32"/>
-          <w:szCs w:val="32"/>
-          <w:cs/>
-        </w:rPr>
-        <w:t xml:space="preserve"> </w:t>
+          <w:sz w:val="32"/>
+          <w:szCs w:val="32"/>
+          <w:cs/>
+        </w:rPr>
+        <w:t xml:space="preserve">โปรแกรมสร้างเว็บไซต์ </w:t>
       </w:r>
       <w:r>
         <w:rPr>
@@ -14970,23 +14523,11 @@
           <w:sz w:val="32"/>
           <w:szCs w:val="32"/>
         </w:rPr>
-        <w:t xml:space="preserve"> </w:t>
-      </w:r>
-      <w:r>
-        <w:rPr>
-          <w:rFonts w:ascii="TH SarabunPSK" w:hAnsi="TH SarabunPSK" w:cs="TH SarabunPSK"/>
-          <w:b/>
-          <w:bCs/>
-          <w:sz w:val="32"/>
-          <w:szCs w:val="32"/>
-        </w:rPr>
-        <w:t>Visual Studio Code</w:t>
+        <w:t xml:space="preserve"> Visual Studio Code</w:t>
       </w:r>
       <w:r>
         <w:rPr>
           <w:rFonts w:ascii="TH SarabunPSK" w:hAnsi="TH SarabunPSK" w:cs="TH SarabunPSK" w:hint="cs"/>
-          <w:b/>
-          <w:bCs/>
           <w:sz w:val="32"/>
           <w:szCs w:val="32"/>
           <w:cs/>
@@ -15024,13 +14565,11 @@
       <w:r>
         <w:rPr>
           <w:rFonts w:ascii="TH SarabunPSK" w:hAnsi="TH SarabunPSK" w:cs="TH SarabunPSK" w:hint="cs"/>
-          <w:b/>
-          <w:bCs/>
-          <w:sz w:val="32"/>
-          <w:szCs w:val="32"/>
-          <w:cs/>
-        </w:rPr>
-        <w:t>3.2.2</w:t>
+          <w:sz w:val="32"/>
+          <w:szCs w:val="32"/>
+          <w:cs/>
+        </w:rPr>
+        <w:t>(2)</w:t>
       </w:r>
       <w:r>
         <w:rPr>
@@ -15044,22 +14583,11 @@
       <w:r>
         <w:rPr>
           <w:rFonts w:ascii="TH SarabunPSK" w:hAnsi="TH SarabunPSK" w:cs="TH SarabunPSK"/>
-          <w:b/>
-          <w:bCs/>
-          <w:sz w:val="32"/>
-          <w:szCs w:val="32"/>
-          <w:cs/>
-        </w:rPr>
-        <w:t>โปรแกรมออกแบบ</w:t>
-      </w:r>
-      <w:r>
-        <w:rPr>
-          <w:rFonts w:ascii="TH SarabunPSK" w:hAnsi="TH SarabunPSK" w:cs="TH SarabunPSK"/>
-          <w:sz w:val="32"/>
-          <w:szCs w:val="32"/>
-          <w:cs/>
-        </w:rPr>
-        <w:t xml:space="preserve"> </w:t>
+          <w:sz w:val="32"/>
+          <w:szCs w:val="32"/>
+          <w:cs/>
+        </w:rPr>
+        <w:t xml:space="preserve">โปรแกรมออกแบบ </w:t>
       </w:r>
       <w:r>
         <w:rPr>
@@ -15076,16 +14604,7 @@
           <w:szCs w:val="32"/>
           <w:cs/>
         </w:rPr>
-        <w:t xml:space="preserve"> </w:t>
-      </w:r>
-      <w:r>
-        <w:rPr>
-          <w:rFonts w:ascii="TH SarabunPSK" w:hAnsi="TH SarabunPSK" w:cs="TH SarabunPSK" w:hint="cs"/>
-          <w:sz w:val="32"/>
-          <w:szCs w:val="32"/>
-          <w:cs/>
-        </w:rPr>
-        <w:t xml:space="preserve">โดย </w:t>
+        <w:t xml:space="preserve"> โดย </w:t>
       </w:r>
       <w:r>
         <w:rPr>
@@ -15109,27 +14628,21 @@
       <w:r>
         <w:rPr>
           <w:rFonts w:ascii="TH SarabunPSK" w:hAnsi="TH SarabunPSK" w:cs="TH SarabunPSK" w:hint="cs"/>
-          <w:b/>
-          <w:bCs/>
-          <w:sz w:val="32"/>
-          <w:szCs w:val="32"/>
-          <w:cs/>
-        </w:rPr>
-        <w:t>3.2.3 เครื่องเซ</w:t>
-      </w:r>
-      <w:proofErr w:type="spellStart"/>
+          <w:sz w:val="32"/>
+          <w:szCs w:val="32"/>
+          <w:cs/>
+        </w:rPr>
+        <w:t>(3)</w:t>
+      </w:r>
       <w:r>
         <w:rPr>
           <w:rFonts w:ascii="TH SarabunPSK" w:hAnsi="TH SarabunPSK" w:cs="TH SarabunPSK" w:hint="cs"/>
-          <w:b/>
-          <w:bCs/>
-          <w:sz w:val="32"/>
-          <w:szCs w:val="32"/>
-          <w:cs/>
-        </w:rPr>
-        <w:t>ิฟเวอร์</w:t>
-      </w:r>
-      <w:proofErr w:type="spellEnd"/>
+          <w:sz w:val="32"/>
+          <w:szCs w:val="32"/>
+          <w:cs/>
+        </w:rPr>
+        <w:t xml:space="preserve"> เครื่องเซิฟเวอร์</w:t>
+      </w:r>
     </w:p>
     <w:p>
       <w:pPr>
@@ -15144,28 +14657,15 @@
       <w:r>
         <w:rPr>
           <w:rFonts w:ascii="TH SarabunPSK" w:hAnsi="TH SarabunPSK" w:cs="TH SarabunPSK" w:hint="cs"/>
-          <w:b/>
-          <w:bCs/>
-          <w:sz w:val="32"/>
-          <w:szCs w:val="32"/>
-          <w:cs/>
-        </w:rPr>
-        <w:t>3.2.</w:t>
+          <w:sz w:val="32"/>
+          <w:szCs w:val="32"/>
+          <w:cs/>
+        </w:rPr>
+        <w:t>(4)</w:t>
       </w:r>
       <w:r>
         <w:rPr>
           <w:rFonts w:ascii="TH SarabunPSK" w:hAnsi="TH SarabunPSK" w:cs="TH SarabunPSK" w:hint="cs"/>
-          <w:b/>
-          <w:bCs/>
-          <w:sz w:val="32"/>
-          <w:szCs w:val="32"/>
-          <w:cs/>
-        </w:rPr>
-        <w:t>4</w:t>
-      </w:r>
-      <w:r>
-        <w:rPr>
-          <w:rFonts w:ascii="TH SarabunPSK" w:hAnsi="TH SarabunPSK" w:cs="TH SarabunPSK" w:hint="cs"/>
           <w:sz w:val="32"/>
           <w:szCs w:val="32"/>
           <w:cs/>
@@ -15175,8 +14675,6 @@
       <w:r>
         <w:rPr>
           <w:rFonts w:ascii="TH SarabunPSK" w:hAnsi="TH SarabunPSK" w:cs="TH SarabunPSK"/>
-          <w:b/>
-          <w:bCs/>
           <w:sz w:val="32"/>
           <w:szCs w:val="32"/>
           <w:cs/>
@@ -15190,8 +14688,6 @@
         <w:ind w:firstLine="720"/>
         <w:rPr>
           <w:rFonts w:ascii="TH SarabunPSK" w:hAnsi="TH SarabunPSK" w:cs="TH SarabunPSK"/>
-          <w:b/>
-          <w:bCs/>
           <w:sz w:val="32"/>
           <w:szCs w:val="32"/>
         </w:rPr>
@@ -15199,28 +14695,81 @@
       <w:r>
         <w:rPr>
           <w:rFonts w:ascii="TH SarabunPSK" w:hAnsi="TH SarabunPSK" w:cs="TH SarabunPSK" w:hint="cs"/>
-          <w:b/>
-          <w:bCs/>
-          <w:sz w:val="32"/>
-          <w:szCs w:val="32"/>
-          <w:cs/>
-        </w:rPr>
-        <w:t>3.2.</w:t>
+          <w:sz w:val="32"/>
+          <w:szCs w:val="32"/>
+          <w:cs/>
+        </w:rPr>
+        <w:t>(5)</w:t>
       </w:r>
       <w:r>
         <w:rPr>
           <w:rFonts w:ascii="TH SarabunPSK" w:hAnsi="TH SarabunPSK" w:cs="TH SarabunPSK" w:hint="cs"/>
-          <w:b/>
-          <w:bCs/>
-          <w:sz w:val="32"/>
-          <w:szCs w:val="32"/>
-          <w:cs/>
-        </w:rPr>
-        <w:t>5</w:t>
-      </w:r>
+          <w:sz w:val="32"/>
+          <w:szCs w:val="32"/>
+          <w:cs/>
+        </w:rPr>
+        <w:t xml:space="preserve"> </w:t>
+      </w:r>
+      <w:r>
+        <w:rPr>
+          <w:rFonts w:ascii="TH SarabunPSK" w:hAnsi="TH SarabunPSK" w:cs="TH SarabunPSK"/>
+          <w:sz w:val="32"/>
+          <w:szCs w:val="32"/>
+          <w:cs/>
+        </w:rPr>
+        <w:t>สมาร์ตโฟน/แท็บเล็ตสำหรับทดสอบเว็บไซต์</w:t>
+      </w:r>
+    </w:p>
+    <w:p>
+      <w:pPr>
+        <w:spacing w:after="0" w:line="240" w:lineRule="auto"/>
+        <w:rPr>
+          <w:rFonts w:ascii="TH SarabunPSK" w:hAnsi="TH SarabunPSK" w:cs="TH SarabunPSK"/>
+          <w:b/>
+          <w:bCs/>
+          <w:sz w:val="32"/>
+          <w:szCs w:val="32"/>
+        </w:rPr>
+      </w:pPr>
+    </w:p>
+    <w:p>
+      <w:pPr>
+        <w:spacing w:after="0" w:line="240" w:lineRule="auto"/>
+        <w:rPr>
+          <w:rFonts w:ascii="TH SarabunPSK" w:hAnsi="TH SarabunPSK" w:cs="TH SarabunPSK"/>
+          <w:b/>
+          <w:bCs/>
+          <w:sz w:val="32"/>
+          <w:szCs w:val="32"/>
+        </w:rPr>
+      </w:pPr>
       <w:r>
         <w:rPr>
           <w:rFonts w:ascii="TH SarabunPSK" w:hAnsi="TH SarabunPSK" w:cs="TH SarabunPSK" w:hint="cs"/>
+          <w:b/>
+          <w:bCs/>
+          <w:sz w:val="32"/>
+          <w:szCs w:val="32"/>
+          <w:cs/>
+        </w:rPr>
+        <w:t>3.3</w:t>
+      </w:r>
+      <w:r>
+        <w:rPr>
+          <w:rFonts w:ascii="TH SarabunPSK" w:hAnsi="TH SarabunPSK" w:cs="TH SarabunPSK" w:hint="cs"/>
+          <w:b/>
+          <w:bCs/>
+          <w:sz w:val="32"/>
+          <w:szCs w:val="32"/>
+          <w:cs/>
+        </w:rPr>
+        <w:t>.3.</w:t>
+      </w:r>
+      <w:r>
+        <w:rPr>
+          <w:rFonts w:ascii="TH SarabunPSK" w:hAnsi="TH SarabunPSK" w:cs="TH SarabunPSK" w:hint="cs"/>
+          <w:b/>
+          <w:bCs/>
           <w:sz w:val="32"/>
           <w:szCs w:val="32"/>
           <w:cs/>
@@ -15234,33 +14783,8 @@
           <w:bCs/>
           <w:sz w:val="32"/>
           <w:szCs w:val="32"/>
-          <w:cs/>
-        </w:rPr>
-        <w:t>สมาร์ตโฟน/แท็บ</w:t>
-      </w:r>
-      <w:proofErr w:type="spellStart"/>
-      <w:r>
-        <w:rPr>
-          <w:rFonts w:ascii="TH SarabunPSK" w:hAnsi="TH SarabunPSK" w:cs="TH SarabunPSK"/>
-          <w:b/>
-          <w:bCs/>
-          <w:sz w:val="32"/>
-          <w:szCs w:val="32"/>
-          <w:cs/>
-        </w:rPr>
-        <w:t>เล็ต</w:t>
-      </w:r>
-      <w:proofErr w:type="spellEnd"/>
-      <w:r>
-        <w:rPr>
-          <w:rFonts w:ascii="TH SarabunPSK" w:hAnsi="TH SarabunPSK" w:cs="TH SarabunPSK"/>
-          <w:b/>
-          <w:bCs/>
-          <w:sz w:val="32"/>
-          <w:szCs w:val="32"/>
-          <w:cs/>
-        </w:rPr>
-        <w:t>สำหรับทดสอบเว็บไซต์</w:t>
+        </w:rPr>
+        <w:t>Output Specification</w:t>
       </w:r>
     </w:p>
     <w:p>
@@ -15274,50 +14798,16 @@
           <w:szCs w:val="32"/>
         </w:rPr>
       </w:pPr>
-    </w:p>
-    <w:p>
-      <w:pPr>
-        <w:spacing w:after="0" w:line="240" w:lineRule="auto"/>
-        <w:rPr>
-          <w:rFonts w:ascii="TH SarabunPSK" w:hAnsi="TH SarabunPSK" w:cs="TH SarabunPSK"/>
-          <w:b/>
-          <w:bCs/>
-          <w:sz w:val="32"/>
-          <w:szCs w:val="32"/>
-        </w:rPr>
-      </w:pPr>
       <w:r>
         <w:rPr>
           <w:rFonts w:ascii="TH SarabunPSK" w:hAnsi="TH SarabunPSK" w:cs="TH SarabunPSK" w:hint="cs"/>
-          <w:b/>
-          <w:bCs/>
-          <w:sz w:val="32"/>
-          <w:szCs w:val="32"/>
-          <w:cs/>
-        </w:rPr>
-        <w:t xml:space="preserve">3.3 </w:t>
-      </w:r>
-      <w:r>
-        <w:rPr>
-          <w:rFonts w:ascii="TH SarabunPSK" w:hAnsi="TH SarabunPSK" w:cs="TH SarabunPSK"/>
-          <w:b/>
-          <w:bCs/>
-          <w:sz w:val="32"/>
-          <w:szCs w:val="32"/>
-        </w:rPr>
-        <w:t>Output Specification</w:t>
-      </w:r>
-    </w:p>
-    <w:p>
-      <w:pPr>
-        <w:spacing w:after="0" w:line="240" w:lineRule="auto"/>
-        <w:ind w:left="720"/>
-        <w:rPr>
-          <w:rFonts w:ascii="TH SarabunPSK" w:hAnsi="TH SarabunPSK" w:cs="TH SarabunPSK"/>
-          <w:sz w:val="32"/>
-          <w:szCs w:val="32"/>
-        </w:rPr>
-      </w:pPr>
+          <w:color w:val="FFFFFF" w:themeColor="background1"/>
+          <w:sz w:val="36"/>
+          <w:szCs w:val="36"/>
+          <w:cs/>
+        </w:rPr>
+        <w:t>ฟฟฟฟฟฟฟ</w:t>
+      </w:r>
       <w:r>
         <w:rPr>
           <w:rFonts w:ascii="TH SarabunPSK" w:hAnsi="TH SarabunPSK" w:cs="TH SarabunPSK" w:hint="cs"/>
@@ -15675,8 +15165,6 @@
         <w:jc w:val="center"/>
         <w:rPr>
           <w:rFonts w:ascii="TH SarabunPSK" w:hAnsi="TH SarabunPSK" w:cs="TH SarabunPSK"/>
-          <w:b/>
-          <w:bCs/>
           <w:sz w:val="32"/>
           <w:szCs w:val="32"/>
         </w:rPr>
@@ -15684,43 +15172,33 @@
       <w:r>
         <w:rPr>
           <w:rFonts w:ascii="TH SarabunPSK" w:hAnsi="TH SarabunPSK" w:cs="TH SarabunPSK" w:hint="cs"/>
-          <w:b/>
-          <w:bCs/>
-          <w:sz w:val="32"/>
-          <w:szCs w:val="32"/>
-          <w:cs/>
-        </w:rPr>
-        <w:t xml:space="preserve">ภาพที่ 3.2 </w:t>
-      </w:r>
+          <w:sz w:val="32"/>
+          <w:szCs w:val="32"/>
+          <w:cs/>
+        </w:rPr>
+        <w:t>ภาพที่ 3.2 ตัวอย่างหน้าหลัก</w:t>
+      </w:r>
+    </w:p>
+    <w:p>
+      <w:pPr>
+        <w:spacing w:after="0" w:line="240" w:lineRule="auto"/>
+        <w:jc w:val="center"/>
+        <w:rPr>
+          <w:rFonts w:ascii="TH SarabunPSK" w:hAnsi="TH SarabunPSK" w:cs="TH SarabunPSK"/>
+          <w:sz w:val="32"/>
+          <w:szCs w:val="32"/>
+        </w:rPr>
+      </w:pPr>
       <w:r>
         <w:rPr>
           <w:rFonts w:ascii="TH SarabunPSK" w:hAnsi="TH SarabunPSK" w:cs="TH SarabunPSK" w:hint="cs"/>
-          <w:b/>
-          <w:bCs/>
-          <w:sz w:val="32"/>
-          <w:szCs w:val="32"/>
-          <w:cs/>
-        </w:rPr>
-        <w:t>ตัวอย่างหน้าหลัก</w:t>
-      </w:r>
-    </w:p>
-    <w:p>
-      <w:pPr>
-        <w:spacing w:after="0" w:line="240" w:lineRule="auto"/>
-        <w:rPr>
-          <w:rFonts w:ascii="TH SarabunPSK" w:hAnsi="TH SarabunPSK" w:cs="TH SarabunPSK"/>
+          <w:color w:val="FFFFFF" w:themeColor="background1"/>
           <w:sz w:val="36"/>
           <w:szCs w:val="36"/>
-        </w:rPr>
-      </w:pPr>
-      <w:r>
-        <w:rPr>
-          <w:rFonts w:ascii="TH SarabunPSK" w:hAnsi="TH SarabunPSK" w:cs="TH SarabunPSK"/>
-          <w:sz w:val="36"/>
-          <w:szCs w:val="36"/>
+          <w:cs/>
         </w:rPr>
         <w:lastRenderedPageBreak/>
-        <w:t xml:space="preserve">      </w:t>
+        <w:t>ฟฟฟฟฟฟฟ</w:t>
       </w:r>
       <w:r>
         <w:rPr>
@@ -15729,9 +15207,8 @@
           <w:szCs w:val="36"/>
           <w:cs/>
         </w:rPr>
-        <w:t>ผู้ใช้เว็ปแอพลิเค</w:t>
-      </w:r>
-      <w:proofErr w:type="spellStart"/>
+        <w:t>ผู้ใช้เว็ปแอพลิเคชั่นสามารถเพิ่ม สิ่งที่เรียนรู้และสามารถแชร์ให้กับเพื่อน</w:t>
+      </w:r>
       <w:r>
         <w:rPr>
           <w:rFonts w:ascii="TH SarabunPSK" w:hAnsi="TH SarabunPSK" w:cs="TH SarabunPSK" w:hint="cs"/>
@@ -15739,9 +15216,8 @@
           <w:szCs w:val="36"/>
           <w:cs/>
         </w:rPr>
-        <w:t>ชั่น</w:t>
-      </w:r>
-      <w:proofErr w:type="spellEnd"/>
+        <w:t xml:space="preserve"> </w:t>
+      </w:r>
       <w:r>
         <w:rPr>
           <w:rFonts w:ascii="TH SarabunPSK" w:hAnsi="TH SarabunPSK" w:cs="TH SarabunPSK" w:hint="cs"/>
@@ -15749,7 +15225,25 @@
           <w:szCs w:val="36"/>
           <w:cs/>
         </w:rPr>
-        <w:t>สามารถเพิ่ม สิ่งที่เรียนรู้และสามารถแชร์ให้กับเพื่อนๆได้</w:t>
+        <w:t>ๆ</w:t>
+      </w:r>
+      <w:r>
+        <w:rPr>
+          <w:rFonts w:ascii="TH SarabunPSK" w:hAnsi="TH SarabunPSK" w:cs="TH SarabunPSK" w:hint="cs"/>
+          <w:sz w:val="36"/>
+          <w:szCs w:val="36"/>
+          <w:cs/>
+        </w:rPr>
+        <w:t xml:space="preserve"> </w:t>
+      </w:r>
+      <w:r>
+        <w:rPr>
+          <w:rFonts w:ascii="TH SarabunPSK" w:hAnsi="TH SarabunPSK" w:cs="TH SarabunPSK" w:hint="cs"/>
+          <w:sz w:val="36"/>
+          <w:szCs w:val="36"/>
+          <w:cs/>
+        </w:rPr>
+        <w:t>ได้</w:t>
       </w:r>
     </w:p>
     <w:p>
@@ -15867,8 +15361,6 @@
         <w:spacing w:after="0" w:line="240" w:lineRule="auto"/>
         <w:rPr>
           <w:rFonts w:ascii="TH SarabunPSK" w:hAnsi="TH SarabunPSK" w:cs="TH SarabunPSK"/>
-          <w:b/>
-          <w:bCs/>
           <w:sz w:val="36"/>
           <w:szCs w:val="36"/>
         </w:rPr>
@@ -15887,8 +15379,6 @@
       <w:r>
         <w:rPr>
           <w:rFonts w:ascii="TH SarabunPSK" w:hAnsi="TH SarabunPSK" w:cs="TH SarabunPSK" w:hint="cs"/>
-          <w:b/>
-          <w:bCs/>
           <w:sz w:val="36"/>
           <w:szCs w:val="36"/>
           <w:cs/>
@@ -15898,8 +15388,6 @@
       <w:r>
         <w:rPr>
           <w:rFonts w:ascii="TH SarabunPSK" w:hAnsi="TH SarabunPSK" w:cs="TH SarabunPSK" w:hint="cs"/>
-          <w:b/>
-          <w:bCs/>
           <w:sz w:val="36"/>
           <w:szCs w:val="36"/>
           <w:cs/>
@@ -16019,20 +15507,13 @@
       <w:r>
         <w:rPr>
           <w:rFonts w:ascii="TH SarabunPSK" w:hAnsi="TH SarabunPSK" w:cs="TH SarabunPSK" w:hint="cs"/>
+          <w:color w:val="FFFFFF" w:themeColor="background1"/>
           <w:sz w:val="36"/>
           <w:szCs w:val="36"/>
           <w:cs/>
         </w:rPr>
         <w:lastRenderedPageBreak/>
-        <w:t>ผู้ใช้งานสามารถดูสถิติ และเป้าหมายของตนเองได้ว่าทำมาแล้วกี่วันต่อเนื่องมาแล้ว</w:t>
-      </w:r>
-      <w:r>
-        <w:rPr>
-          <w:rFonts w:ascii="TH SarabunPSK" w:hAnsi="TH SarabunPSK" w:cs="TH SarabunPSK"/>
-          <w:sz w:val="36"/>
-          <w:szCs w:val="36"/>
-        </w:rPr>
-        <w:t xml:space="preserve"> </w:t>
+        <w:t>ฟฟฟฟฟฟฟ</w:t>
       </w:r>
       <w:r>
         <w:rPr>
@@ -16041,8 +15522,39 @@
           <w:szCs w:val="36"/>
           <w:cs/>
         </w:rPr>
+        <w:t>ผู้ใช้งานสามารถดูสถิติ และเป้าหมายของตนเองได้ว่าทำมาแล้วกี่วันต่อเนื่องมาแล้ว</w:t>
+      </w:r>
+      <w:r>
+        <w:rPr>
+          <w:rFonts w:ascii="TH SarabunPSK" w:hAnsi="TH SarabunPSK" w:cs="TH SarabunPSK"/>
+          <w:sz w:val="36"/>
+          <w:szCs w:val="36"/>
+        </w:rPr>
+        <w:t xml:space="preserve"> </w:t>
+      </w:r>
+      <w:r>
+        <w:rPr>
+          <w:rFonts w:ascii="TH SarabunPSK" w:hAnsi="TH SarabunPSK" w:cs="TH SarabunPSK" w:hint="cs"/>
+          <w:sz w:val="36"/>
+          <w:szCs w:val="36"/>
+          <w:cs/>
+        </w:rPr>
         <w:t>เป็นเวลานานแค่ไหน</w:t>
       </w:r>
+    </w:p>
+    <w:p>
+      <w:pPr>
+        <w:tabs>
+          <w:tab w:val="center" w:pos="4153"/>
+          <w:tab w:val="left" w:pos="4863"/>
+        </w:tabs>
+        <w:spacing w:after="0" w:line="240" w:lineRule="auto"/>
+        <w:rPr>
+          <w:rFonts w:ascii="TH SarabunPSK" w:hAnsi="TH SarabunPSK" w:cs="TH SarabunPSK"/>
+          <w:sz w:val="36"/>
+          <w:szCs w:val="36"/>
+        </w:rPr>
+      </w:pPr>
     </w:p>
     <w:p>
       <w:pPr>
@@ -16123,9 +15635,11 @@
     <w:p>
       <w:pPr>
         <w:tabs>
-          <w:tab w:val="left" w:pos="3355"/>
+          <w:tab w:val="center" w:pos="4153"/>
+          <w:tab w:val="left" w:pos="4863"/>
         </w:tabs>
         <w:spacing w:after="0" w:line="240" w:lineRule="auto"/>
+        <w:jc w:val="center"/>
         <w:rPr>
           <w:rFonts w:ascii="TH SarabunPSK" w:hAnsi="TH SarabunPSK" w:cs="TH SarabunPSK"/>
           <w:b/>
@@ -16134,69 +15648,6 @@
           <w:szCs w:val="36"/>
         </w:rPr>
       </w:pPr>
-      <w:r>
-        <w:rPr>
-          <w:rFonts w:ascii="TH SarabunPSK" w:hAnsi="TH SarabunPSK" w:cs="TH SarabunPSK"/>
-          <w:b/>
-          <w:bCs/>
-          <w:sz w:val="36"/>
-          <w:szCs w:val="36"/>
-        </w:rPr>
-        <w:t xml:space="preserve">                                 </w:t>
-      </w:r>
-      <w:r>
-        <w:rPr>
-          <w:rFonts w:ascii="TH SarabunPSK" w:hAnsi="TH SarabunPSK" w:cs="TH SarabunPSK" w:hint="cs"/>
-          <w:b/>
-          <w:bCs/>
-          <w:sz w:val="36"/>
-          <w:szCs w:val="36"/>
-          <w:cs/>
-        </w:rPr>
-        <w:t xml:space="preserve"> </w:t>
-      </w:r>
-      <w:r>
-        <w:rPr>
-          <w:rFonts w:ascii="TH SarabunPSK" w:hAnsi="TH SarabunPSK" w:cs="TH SarabunPSK"/>
-          <w:b/>
-          <w:bCs/>
-          <w:sz w:val="36"/>
-          <w:szCs w:val="36"/>
-        </w:rPr>
-        <w:t xml:space="preserve"> </w:t>
-      </w:r>
-      <w:r>
-        <w:rPr>
-          <w:rFonts w:ascii="TH SarabunPSK" w:hAnsi="TH SarabunPSK" w:cs="TH SarabunPSK" w:hint="cs"/>
-          <w:b/>
-          <w:bCs/>
-          <w:sz w:val="36"/>
-          <w:szCs w:val="36"/>
-          <w:cs/>
-        </w:rPr>
-        <w:t>ภาพที่ 3.4</w:t>
-      </w:r>
-      <w:r>
-        <w:rPr>
-          <w:rFonts w:ascii="TH SarabunPSK" w:hAnsi="TH SarabunPSK" w:cs="TH SarabunPSK"/>
-          <w:b/>
-          <w:bCs/>
-          <w:sz w:val="36"/>
-          <w:szCs w:val="36"/>
-        </w:rPr>
-        <w:t xml:space="preserve"> </w:t>
-      </w:r>
-      <w:r>
-        <w:rPr>
-          <w:rFonts w:ascii="TH SarabunPSK" w:hAnsi="TH SarabunPSK" w:cs="TH SarabunPSK" w:hint="cs"/>
-          <w:b/>
-          <w:bCs/>
-          <w:sz w:val="36"/>
-          <w:szCs w:val="36"/>
-          <w:cs/>
-        </w:rPr>
-        <w:t>ภาพตัวอย่างสถิติการใช้งาน</w:t>
-      </w:r>
     </w:p>
     <w:p>
       <w:pPr>
@@ -16206,12 +15657,67 @@
         <w:spacing w:after="0" w:line="240" w:lineRule="auto"/>
         <w:rPr>
           <w:rFonts w:ascii="TH SarabunPSK" w:hAnsi="TH SarabunPSK" w:cs="TH SarabunPSK"/>
-          <w:b/>
-          <w:bCs/>
           <w:sz w:val="36"/>
           <w:szCs w:val="36"/>
         </w:rPr>
       </w:pPr>
+      <w:r>
+        <w:rPr>
+          <w:rFonts w:ascii="TH SarabunPSK" w:hAnsi="TH SarabunPSK" w:cs="TH SarabunPSK"/>
+          <w:b/>
+          <w:bCs/>
+          <w:sz w:val="36"/>
+          <w:szCs w:val="36"/>
+        </w:rPr>
+        <w:t xml:space="preserve">                                 </w:t>
+      </w:r>
+      <w:r>
+        <w:rPr>
+          <w:rFonts w:ascii="TH SarabunPSK" w:hAnsi="TH SarabunPSK" w:cs="TH SarabunPSK" w:hint="cs"/>
+          <w:b/>
+          <w:bCs/>
+          <w:sz w:val="36"/>
+          <w:szCs w:val="36"/>
+          <w:cs/>
+        </w:rPr>
+        <w:t xml:space="preserve"> </w:t>
+      </w:r>
+      <w:r>
+        <w:rPr>
+          <w:rFonts w:ascii="TH SarabunPSK" w:hAnsi="TH SarabunPSK" w:cs="TH SarabunPSK"/>
+          <w:b/>
+          <w:bCs/>
+          <w:sz w:val="36"/>
+          <w:szCs w:val="36"/>
+        </w:rPr>
+        <w:t xml:space="preserve"> </w:t>
+      </w:r>
+      <w:r>
+        <w:rPr>
+          <w:rFonts w:ascii="TH SarabunPSK" w:hAnsi="TH SarabunPSK" w:cs="TH SarabunPSK" w:hint="cs"/>
+          <w:sz w:val="36"/>
+          <w:szCs w:val="36"/>
+          <w:cs/>
+        </w:rPr>
+        <w:t>ภาพที่ 3.4</w:t>
+      </w:r>
+      <w:r>
+        <w:rPr>
+          <w:rFonts w:ascii="TH SarabunPSK" w:hAnsi="TH SarabunPSK" w:cs="TH SarabunPSK"/>
+          <w:sz w:val="36"/>
+          <w:szCs w:val="36"/>
+        </w:rPr>
+        <w:t xml:space="preserve"> </w:t>
+      </w:r>
+      <w:r>
+        <w:rPr>
+          <w:rFonts w:ascii="TH SarabunPSK" w:hAnsi="TH SarabunPSK" w:cs="TH SarabunPSK" w:hint="cs"/>
+          <w:sz w:val="36"/>
+          <w:szCs w:val="36"/>
+          <w:cs/>
+        </w:rPr>
+        <w:t>ภาพตัวอย่างสถิติการใช้งาน</w:t>
+      </w:r>
     </w:p>
     <w:p>
       <w:pPr>
@@ -16251,10 +15757,35 @@
         <w:spacing w:after="0" w:line="240" w:lineRule="auto"/>
         <w:rPr>
           <w:rFonts w:ascii="TH SarabunPSK" w:hAnsi="TH SarabunPSK" w:cs="TH SarabunPSK"/>
+          <w:b/>
+          <w:bCs/>
           <w:sz w:val="36"/>
           <w:szCs w:val="36"/>
         </w:rPr>
       </w:pPr>
+    </w:p>
+    <w:p>
+      <w:pPr>
+        <w:tabs>
+          <w:tab w:val="left" w:pos="3355"/>
+        </w:tabs>
+        <w:spacing w:after="0" w:line="240" w:lineRule="auto"/>
+        <w:rPr>
+          <w:rFonts w:ascii="TH SarabunPSK" w:hAnsi="TH SarabunPSK" w:cs="TH SarabunPSK"/>
+          <w:sz w:val="36"/>
+          <w:szCs w:val="36"/>
+        </w:rPr>
+      </w:pPr>
+      <w:r>
+        <w:rPr>
+          <w:rFonts w:ascii="TH SarabunPSK" w:hAnsi="TH SarabunPSK" w:cs="TH SarabunPSK" w:hint="cs"/>
+          <w:color w:val="FFFFFF" w:themeColor="background1"/>
+          <w:sz w:val="36"/>
+          <w:szCs w:val="36"/>
+          <w:cs/>
+        </w:rPr>
+        <w:t>ฟฟฟฟฟฟฟ</w:t>
+      </w:r>
       <w:r>
         <w:rPr>
           <w:rFonts w:ascii="TH SarabunPSK" w:hAnsi="TH SarabunPSK" w:cs="TH SarabunPSK" w:hint="cs"/>
@@ -16262,7 +15793,6 @@
           <w:szCs w:val="36"/>
           <w:cs/>
         </w:rPr>
-        <w:lastRenderedPageBreak/>
         <w:t>ผู้ใช้งานสามาถตรวจสอบโปรไฟล์ของตนเองและเพื่อนๆ</w:t>
       </w:r>
       <w:r>
@@ -16291,6 +15821,14 @@
           <w:cs/>
         </w:rPr>
         <w:t xml:space="preserve"> โดยมี</w:t>
+      </w:r>
+      <w:r>
+        <w:rPr>
+          <w:rFonts w:ascii="TH SarabunPSK" w:hAnsi="TH SarabunPSK" w:cs="TH SarabunPSK"/>
+          <w:sz w:val="36"/>
+          <w:szCs w:val="36"/>
+        </w:rPr>
+        <w:t xml:space="preserve"> </w:t>
       </w:r>
       <w:r>
         <w:rPr>
@@ -16339,7 +15877,6 @@
           <w:bCs/>
           <w:sz w:val="36"/>
           <w:szCs w:val="36"/>
-          <w:cs/>
         </w:rPr>
       </w:pPr>
       <w:r>
@@ -16404,6 +15941,9 @@
     </w:p>
     <w:p>
       <w:pPr>
+        <w:tabs>
+          <w:tab w:val="left" w:pos="3355"/>
+        </w:tabs>
         <w:spacing w:after="0" w:line="240" w:lineRule="auto"/>
         <w:jc w:val="center"/>
         <w:rPr>
@@ -16412,19 +15952,20 @@
           <w:bCs/>
           <w:sz w:val="36"/>
           <w:szCs w:val="36"/>
-        </w:rPr>
-      </w:pPr>
-      <w:r>
-        <w:rPr>
-          <w:rFonts w:ascii="TH SarabunPSK" w:hAnsi="TH SarabunPSK" w:cs="TH SarabunPSK" w:hint="cs"/>
-          <w:b/>
-          <w:bCs/>
+          <w:cs/>
+        </w:rPr>
+      </w:pPr>
+    </w:p>
+    <w:p>
+      <w:pPr>
+        <w:spacing w:after="0" w:line="240" w:lineRule="auto"/>
+        <w:jc w:val="center"/>
+        <w:rPr>
+          <w:rFonts w:ascii="TH SarabunPSK" w:hAnsi="TH SarabunPSK" w:cs="TH SarabunPSK"/>
           <w:sz w:val="36"/>
           <w:szCs w:val="36"/>
-          <w:cs/>
-        </w:rPr>
-        <w:t xml:space="preserve"> </w:t>
-      </w:r>
+        </w:rPr>
+      </w:pPr>
       <w:r>
         <w:rPr>
           <w:rFonts w:ascii="TH SarabunPSK" w:hAnsi="TH SarabunPSK" w:cs="TH SarabunPSK" w:hint="cs"/>
@@ -16434,17 +15975,24 @@
           <w:szCs w:val="36"/>
           <w:cs/>
         </w:rPr>
-        <w:t>ภาพที่ 3.5</w:t>
+        <w:t xml:space="preserve"> </w:t>
       </w:r>
       <w:r>
         <w:rPr>
           <w:rFonts w:ascii="TH SarabunPSK" w:hAnsi="TH SarabunPSK" w:cs="TH SarabunPSK" w:hint="cs"/>
-          <w:b/>
-          <w:bCs/>
           <w:sz w:val="36"/>
           <w:szCs w:val="36"/>
           <w:cs/>
         </w:rPr>
+        <w:t>ภาพที่ 3.5</w:t>
+      </w:r>
+      <w:r>
+        <w:rPr>
+          <w:rFonts w:ascii="TH SarabunPSK" w:hAnsi="TH SarabunPSK" w:cs="TH SarabunPSK" w:hint="cs"/>
+          <w:sz w:val="36"/>
+          <w:szCs w:val="36"/>
+          <w:cs/>
+        </w:rPr>
         <w:t xml:space="preserve"> ภาพตัวอย่างโปรไฟล์</w:t>
       </w:r>
     </w:p>
@@ -16542,15 +16090,42 @@
     <w:p>
       <w:pPr>
         <w:spacing w:after="0" w:line="240" w:lineRule="auto"/>
-        <w:jc w:val="center"/>
-        <w:rPr>
-          <w:rFonts w:ascii="TH SarabunPSK" w:hAnsi="TH SarabunPSK" w:cs="TH SarabunPSK"/>
-          <w:b/>
-          <w:bCs/>
+        <w:rPr>
+          <w:rFonts w:ascii="TH SarabunPSK" w:hAnsi="TH SarabunPSK" w:cs="TH SarabunPSK"/>
           <w:sz w:val="36"/>
           <w:szCs w:val="36"/>
         </w:rPr>
       </w:pPr>
+      <w:r>
+        <w:rPr>
+          <w:rFonts w:ascii="TH SarabunPSK" w:hAnsi="TH SarabunPSK" w:cs="TH SarabunPSK" w:hint="cs"/>
+          <w:color w:val="FFFFFF" w:themeColor="background1"/>
+          <w:sz w:val="36"/>
+          <w:szCs w:val="36"/>
+          <w:cs/>
+        </w:rPr>
+        <w:lastRenderedPageBreak/>
+        <w:t>ฟฟฟฟฟฟฟ</w:t>
+      </w:r>
+      <w:r>
+        <w:rPr>
+          <w:rFonts w:ascii="TH SarabunPSK" w:hAnsi="TH SarabunPSK" w:cs="TH SarabunPSK" w:hint="cs"/>
+          <w:sz w:val="36"/>
+          <w:szCs w:val="36"/>
+          <w:cs/>
+        </w:rPr>
+        <w:t>ภายในเว็ปแอพพลิเคชั่นมีของรางวัลหลายประเภทแตกต่างกันไปเพื่อเสริมสร้างแรงจูงใจให้ผู้ใช้งาน</w:t>
+      </w:r>
+    </w:p>
+    <w:p>
+      <w:pPr>
+        <w:spacing w:after="0" w:line="240" w:lineRule="auto"/>
+        <w:rPr>
+          <w:rFonts w:ascii="TH SarabunPSK" w:hAnsi="TH SarabunPSK" w:cs="TH SarabunPSK"/>
+          <w:sz w:val="36"/>
+          <w:szCs w:val="36"/>
+        </w:rPr>
+      </w:pPr>
     </w:p>
     <w:p>
       <w:pPr>
@@ -16562,44 +16137,6 @@
           <w:bCs/>
           <w:sz w:val="36"/>
           <w:szCs w:val="36"/>
-        </w:rPr>
-      </w:pPr>
-    </w:p>
-    <w:p>
-      <w:pPr>
-        <w:spacing w:after="0" w:line="240" w:lineRule="auto"/>
-        <w:rPr>
-          <w:rFonts w:ascii="TH SarabunPSK" w:hAnsi="TH SarabunPSK" w:cs="TH SarabunPSK"/>
-          <w:b/>
-          <w:bCs/>
-          <w:sz w:val="36"/>
-          <w:szCs w:val="36"/>
-        </w:rPr>
-      </w:pPr>
-      <w:r>
-        <w:rPr>
-          <w:rFonts w:ascii="TH SarabunPSK" w:hAnsi="TH SarabunPSK" w:cs="TH SarabunPSK" w:hint="cs"/>
-          <w:b/>
-          <w:bCs/>
-          <w:sz w:val="36"/>
-          <w:szCs w:val="36"/>
-          <w:cs/>
-        </w:rPr>
-        <w:lastRenderedPageBreak/>
-        <w:t>ภายในเว็ปแอพพลิเคชั่นมีของรางวัลหลายประเภทแตกต่างกันไปเพื่อเสริมสร้างแรงจูงใจให้ผู้ใช้งาน</w:t>
-      </w:r>
-    </w:p>
-    <w:p>
-      <w:pPr>
-        <w:spacing w:after="0" w:line="240" w:lineRule="auto"/>
-        <w:jc w:val="center"/>
-        <w:rPr>
-          <w:rFonts w:ascii="TH SarabunPSK" w:hAnsi="TH SarabunPSK" w:cs="TH SarabunPSK"/>
-          <w:b/>
-          <w:bCs/>
-          <w:sz w:val="36"/>
-          <w:szCs w:val="36"/>
-          <w:cs/>
         </w:rPr>
       </w:pPr>
       <w:r>
@@ -16675,40 +16212,36 @@
           <w:cs/>
         </w:rPr>
       </w:pPr>
-      <w:r>
-        <w:rPr>
-          <w:rFonts w:ascii="TH SarabunPSK" w:hAnsi="TH SarabunPSK" w:cs="TH SarabunPSK" w:hint="cs"/>
-          <w:b/>
-          <w:bCs/>
+    </w:p>
+    <w:p>
+      <w:pPr>
+        <w:spacing w:after="0" w:line="240" w:lineRule="auto"/>
+        <w:jc w:val="center"/>
+        <w:rPr>
+          <w:rFonts w:ascii="TH SarabunPSK" w:hAnsi="TH SarabunPSK" w:cs="TH SarabunPSK"/>
           <w:sz w:val="36"/>
           <w:szCs w:val="36"/>
           <w:cs/>
         </w:rPr>
-        <w:t xml:space="preserve">ภาพที่ 3.6 </w:t>
-      </w:r>
+      </w:pPr>
       <w:r>
         <w:rPr>
           <w:rFonts w:ascii="TH SarabunPSK" w:hAnsi="TH SarabunPSK" w:cs="TH SarabunPSK" w:hint="cs"/>
-          <w:b/>
-          <w:bCs/>
           <w:sz w:val="36"/>
           <w:szCs w:val="36"/>
           <w:cs/>
         </w:rPr>
-        <w:t>ภาพตัวอย่างรางวัลในเว็ปแอพพลิเคชั่น</w:t>
-      </w:r>
-    </w:p>
-    <w:p>
-      <w:pPr>
-        <w:spacing w:after="0" w:line="240" w:lineRule="auto"/>
-        <w:rPr>
-          <w:rFonts w:ascii="TH SarabunPSK" w:hAnsi="TH SarabunPSK" w:cs="TH SarabunPSK"/>
-          <w:b/>
-          <w:bCs/>
+        <w:t xml:space="preserve">ภาพที่ 3.6 </w:t>
+      </w:r>
+      <w:r>
+        <w:rPr>
+          <w:rFonts w:ascii="TH SarabunPSK" w:hAnsi="TH SarabunPSK" w:cs="TH SarabunPSK" w:hint="cs"/>
           <w:sz w:val="36"/>
           <w:szCs w:val="36"/>
-        </w:rPr>
-      </w:pPr>
+          <w:cs/>
+        </w:rPr>
+        <w:t>ภาพตัวอย่างรางวัลในเว็ปแอพพลิเคชั่น</w:t>
+      </w:r>
     </w:p>
     <w:p>
       <w:pPr>
@@ -16733,6 +16266,17 @@
           <w:szCs w:val="36"/>
         </w:rPr>
       </w:pPr>
+      <w:r>
+        <w:rPr>
+          <w:rFonts w:ascii="TH SarabunPSK" w:hAnsi="TH SarabunPSK" w:cs="TH SarabunPSK" w:hint="cs"/>
+          <w:b/>
+          <w:bCs/>
+          <w:sz w:val="36"/>
+          <w:szCs w:val="36"/>
+          <w:cs/>
+        </w:rPr>
+        <w:t>3.</w:t>
+      </w:r>
       <w:r>
         <w:rPr>
           <w:rFonts w:ascii="TH SarabunPSK" w:hAnsi="TH SarabunPSK" w:cs="TH SarabunPSK"/>
@@ -16832,7 +16376,25 @@
           <w:szCs w:val="32"/>
           <w:cs/>
         </w:rPr>
+        <w:t>3.</w:t>
+      </w:r>
+      <w:r>
+        <w:rPr>
+          <w:rFonts w:ascii="TH SarabunPSK" w:hAnsi="TH SarabunPSK" w:cs="TH SarabunPSK" w:hint="cs"/>
+          <w:sz w:val="32"/>
+          <w:szCs w:val="32"/>
+          <w:cs/>
+        </w:rPr>
         <w:t>4.1</w:t>
+      </w:r>
+      <w:r>
+        <w:rPr>
+          <w:rFonts w:ascii="TH SarabunPSK" w:hAnsi="TH SarabunPSK" w:cs="TH SarabunPSK" w:hint="cs"/>
+          <w:sz w:val="32"/>
+          <w:szCs w:val="32"/>
+          <w:cs/>
+        </w:rPr>
+        <w:t>.</w:t>
       </w:r>
       <w:r>
         <w:rPr>
@@ -16870,6 +16432,16 @@
           <w:szCs w:val="32"/>
           <w:cs/>
         </w:rPr>
+        <w:lastRenderedPageBreak/>
+        <w:t>3.</w:t>
+      </w:r>
+      <w:r>
+        <w:rPr>
+          <w:rFonts w:ascii="TH SarabunPSK" w:hAnsi="TH SarabunPSK" w:cs="TH SarabunPSK" w:hint="cs"/>
+          <w:sz w:val="32"/>
+          <w:szCs w:val="32"/>
+          <w:cs/>
+        </w:rPr>
         <w:t>4</w:t>
       </w:r>
       <w:r>
@@ -16887,6 +16459,15 @@
           <w:szCs w:val="32"/>
         </w:rPr>
         <w:t>2</w:t>
+      </w:r>
+      <w:r>
+        <w:rPr>
+          <w:rFonts w:ascii="TH SarabunPSK" w:hAnsi="TH SarabunPSK" w:cs="TH SarabunPSK" w:hint="cs"/>
+          <w:sz w:val="32"/>
+          <w:szCs w:val="32"/>
+          <w:cs/>
+        </w:rPr>
+        <w:t>.</w:t>
       </w:r>
       <w:r>
         <w:rPr>
@@ -16924,7 +16505,15 @@
           <w:szCs w:val="32"/>
           <w:cs/>
         </w:rPr>
-        <w:lastRenderedPageBreak/>
+        <w:t>3.</w:t>
+      </w:r>
+      <w:r>
+        <w:rPr>
+          <w:rFonts w:ascii="TH SarabunPSK" w:hAnsi="TH SarabunPSK" w:cs="TH SarabunPSK" w:hint="cs"/>
+          <w:sz w:val="32"/>
+          <w:szCs w:val="32"/>
+          <w:cs/>
+        </w:rPr>
         <w:t>4</w:t>
       </w:r>
       <w:r>
@@ -16942,6 +16531,15 @@
           <w:szCs w:val="32"/>
         </w:rPr>
         <w:t>3</w:t>
+      </w:r>
+      <w:r>
+        <w:rPr>
+          <w:rFonts w:ascii="TH SarabunPSK" w:hAnsi="TH SarabunPSK" w:cs="TH SarabunPSK" w:hint="cs"/>
+          <w:sz w:val="32"/>
+          <w:szCs w:val="32"/>
+          <w:cs/>
+        </w:rPr>
+        <w:t>.</w:t>
       </w:r>
       <w:r>
         <w:rPr>
@@ -17014,6 +16612,15 @@
           <w:szCs w:val="32"/>
           <w:cs/>
         </w:rPr>
+        <w:t>3.</w:t>
+      </w:r>
+      <w:r>
+        <w:rPr>
+          <w:rFonts w:ascii="TH SarabunPSK" w:hAnsi="TH SarabunPSK" w:cs="TH SarabunPSK" w:hint="cs"/>
+          <w:sz w:val="32"/>
+          <w:szCs w:val="32"/>
+          <w:cs/>
+        </w:rPr>
         <w:t>4</w:t>
       </w:r>
       <w:r>
@@ -17032,6 +16639,15 @@
           <w:cs/>
         </w:rPr>
         <w:t>4</w:t>
+      </w:r>
+      <w:r>
+        <w:rPr>
+          <w:rFonts w:ascii="TH SarabunPSK" w:hAnsi="TH SarabunPSK" w:cs="TH SarabunPSK" w:hint="cs"/>
+          <w:sz w:val="32"/>
+          <w:szCs w:val="32"/>
+          <w:cs/>
+        </w:rPr>
+        <w:t>.</w:t>
       </w:r>
       <w:r>
         <w:rPr>
@@ -17071,37 +16687,38 @@
           <w:rFonts w:ascii="TH SarabunPSK" w:hAnsi="TH SarabunPSK" w:cs="TH SarabunPSK"/>
           <w:b/>
           <w:bCs/>
-          <w:sz w:val="32"/>
-          <w:szCs w:val="32"/>
-        </w:rPr>
-      </w:pPr>
-      <w:r>
-        <w:rPr>
-          <w:rFonts w:ascii="TH SarabunPSK" w:hAnsi="TH SarabunPSK" w:cs="TH SarabunPSK"/>
-          <w:b/>
-          <w:bCs/>
-          <w:sz w:val="32"/>
-          <w:szCs w:val="32"/>
-        </w:rPr>
-        <w:t>5</w:t>
-      </w:r>
-      <w:r>
-        <w:rPr>
-          <w:rFonts w:ascii="TH SarabunPSK" w:hAnsi="TH SarabunPSK" w:cs="TH SarabunPSK"/>
-          <w:b/>
-          <w:bCs/>
-          <w:sz w:val="32"/>
-          <w:szCs w:val="32"/>
-        </w:rPr>
-        <w:t xml:space="preserve">. </w:t>
-      </w:r>
-      <w:r>
-        <w:rPr>
-          <w:rFonts w:ascii="TH SarabunPSK" w:hAnsi="TH SarabunPSK" w:cs="TH SarabunPSK"/>
-          <w:b/>
-          <w:bCs/>
-          <w:sz w:val="32"/>
-          <w:szCs w:val="32"/>
+          <w:sz w:val="36"/>
+          <w:szCs w:val="36"/>
+        </w:rPr>
+      </w:pPr>
+      <w:r>
+        <w:rPr>
+          <w:rFonts w:ascii="TH SarabunPSK" w:hAnsi="TH SarabunPSK" w:cs="TH SarabunPSK" w:hint="cs"/>
+          <w:b/>
+          <w:bCs/>
+          <w:sz w:val="36"/>
+          <w:szCs w:val="36"/>
+          <w:cs/>
+        </w:rPr>
+        <w:t>3.</w:t>
+      </w:r>
+      <w:r>
+        <w:rPr>
+          <w:rFonts w:ascii="TH SarabunPSK" w:hAnsi="TH SarabunPSK" w:cs="TH SarabunPSK"/>
+          <w:b/>
+          <w:bCs/>
+          <w:sz w:val="36"/>
+          <w:szCs w:val="36"/>
+        </w:rPr>
+        <w:t xml:space="preserve">5. </w:t>
+      </w:r>
+      <w:r>
+        <w:rPr>
+          <w:rFonts w:ascii="TH SarabunPSK" w:hAnsi="TH SarabunPSK" w:cs="TH SarabunPSK"/>
+          <w:b/>
+          <w:bCs/>
+          <w:sz w:val="36"/>
+          <w:szCs w:val="36"/>
           <w:cs/>
         </w:rPr>
         <w:t>การวิเคราะห์ข้อมูลและสถิติที่ใช้ในการวิเคราะห์ข้อมูล</w:t>
@@ -17340,25 +16957,14 @@
           <w:szCs w:val="32"/>
         </w:rPr>
       </w:pPr>
-      <w:proofErr w:type="spellStart"/>
-      <w:r>
-        <w:rPr>
-          <w:rFonts w:ascii="TH SarabunPSK" w:hAnsi="TH SarabunPSK" w:cs="TH SarabunPSK"/>
-          <w:sz w:val="32"/>
-          <w:szCs w:val="32"/>
-          <w:cs/>
-        </w:rPr>
-        <w:t>ฐา</w:t>
-      </w:r>
-      <w:proofErr w:type="spellEnd"/>
-      <w:r>
-        <w:rPr>
-          <w:rFonts w:ascii="TH SarabunPSK" w:hAnsi="TH SarabunPSK" w:cs="TH SarabunPSK"/>
-          <w:sz w:val="32"/>
-          <w:szCs w:val="32"/>
-          <w:cs/>
-        </w:rPr>
-        <w:t>ปกร ฤทธิ์มะหา และคณะ. (</w:t>
+      <w:r>
+        <w:rPr>
+          <w:rFonts w:ascii="TH SarabunPSK" w:hAnsi="TH SarabunPSK" w:cs="TH SarabunPSK"/>
+          <w:sz w:val="32"/>
+          <w:szCs w:val="32"/>
+          <w:cs/>
+        </w:rPr>
+        <w:t>ฐาปกร ฤทธิ์มะหา และคณะ. (</w:t>
       </w:r>
       <w:r>
         <w:rPr>
@@ -17409,27 +17015,7 @@
           <w:szCs w:val="32"/>
           <w:cs/>
         </w:rPr>
-        <w:t>มหาบัณฑิต สาขาวิชาการศึกษาวิทยาศาสตร์). มหาวิทยาลัยศรีนครินทรวิ</w:t>
-      </w:r>
-      <w:proofErr w:type="spellStart"/>
-      <w:r>
-        <w:rPr>
-          <w:rFonts w:ascii="TH SarabunPSK" w:hAnsi="TH SarabunPSK" w:cs="TH SarabunPSK"/>
-          <w:sz w:val="32"/>
-          <w:szCs w:val="32"/>
-          <w:cs/>
-        </w:rPr>
-        <w:t>โร</w:t>
-      </w:r>
-      <w:proofErr w:type="spellEnd"/>
-      <w:r>
-        <w:rPr>
-          <w:rFonts w:ascii="TH SarabunPSK" w:hAnsi="TH SarabunPSK" w:cs="TH SarabunPSK"/>
-          <w:sz w:val="32"/>
-          <w:szCs w:val="32"/>
-          <w:cs/>
-        </w:rPr>
-        <w:t>ฒ.</w:t>
+        <w:t>มหาบัณฑิต สาขาวิชาการศึกษาวิทยาศาสตร์). มหาวิทยาลัยศรีนครินทรวิโรฒ.</w:t>
       </w:r>
     </w:p>
     <w:p>
@@ -17698,8 +17284,10 @@
           <w:rPr>
             <w:rStyle w:val="Hyperlink"/>
             <w:rFonts w:ascii="TH SarabunPSK" w:hAnsi="TH SarabunPSK" w:cs="TH SarabunPSK"/>
+            <w:color w:val="000000" w:themeColor="text1"/>
             <w:sz w:val="32"/>
             <w:szCs w:val="32"/>
+            <w:u w:val="none"/>
           </w:rPr>
           <w:t>https://pmcexpert.com/</w:t>
         </w:r>
@@ -17707,8 +17295,10 @@
           <w:rPr>
             <w:rStyle w:val="Hyperlink"/>
             <w:rFonts w:ascii="TH SarabunPSK" w:hAnsi="TH SarabunPSK" w:cs="TH SarabunPSK"/>
+            <w:color w:val="000000" w:themeColor="text1"/>
             <w:sz w:val="32"/>
             <w:szCs w:val="32"/>
+            <w:u w:val="none"/>
             <w:cs/>
           </w:rPr>
           <w:t>ทฤษฎีของการจูงใจ-</w:t>
@@ -17717,8 +17307,10 @@
           <w:rPr>
             <w:rStyle w:val="Hyperlink"/>
             <w:rFonts w:ascii="TH SarabunPSK" w:hAnsi="TH SarabunPSK" w:cs="TH SarabunPSK"/>
+            <w:color w:val="000000" w:themeColor="text1"/>
             <w:sz w:val="32"/>
             <w:szCs w:val="32"/>
+            <w:u w:val="none"/>
           </w:rPr>
           <w:t>theories-of-</w:t>
         </w:r>
@@ -17726,17 +17318,11 @@
       <w:r>
         <w:rPr>
           <w:rFonts w:ascii="TH SarabunPSK" w:hAnsi="TH SarabunPSK" w:cs="TH SarabunPSK"/>
+          <w:color w:val="000000" w:themeColor="text1"/>
           <w:sz w:val="32"/>
           <w:szCs w:val="32"/>
         </w:rPr>
         <w:tab/>
-      </w:r>
-      <w:r>
-        <w:rPr>
-          <w:rFonts w:ascii="TH SarabunPSK" w:hAnsi="TH SarabunPSK" w:cs="TH SarabunPSK"/>
-          <w:sz w:val="32"/>
-          <w:szCs w:val="32"/>
-        </w:rPr>
         <w:t>motivation/</w:t>
       </w:r>
     </w:p>
@@ -18181,8 +17767,10 @@
           <w:rPr>
             <w:rStyle w:val="Hyperlink"/>
             <w:rFonts w:ascii="TH SarabunPSK" w:hAnsi="TH SarabunPSK" w:cs="TH SarabunPSK"/>
+            <w:color w:val="000000" w:themeColor="text1"/>
             <w:sz w:val="32"/>
             <w:szCs w:val="32"/>
+            <w:u w:val="none"/>
           </w:rPr>
           <w:t>http://www.mrscullen.com/images/wd_hw_evengeniusesworkshard.pdf</w:t>
         </w:r>
@@ -18338,15 +17926,26 @@
           <w:sz w:val="32"/>
           <w:szCs w:val="32"/>
         </w:rPr>
-        <w:t xml:space="preserve">June 8, 2012, from </w:t>
+        <w:t xml:space="preserve">June 8, 2012, </w:t>
+      </w:r>
+      <w:r>
+        <w:rPr>
+          <w:rFonts w:ascii="TH SarabunPSK" w:hAnsi="TH SarabunPSK" w:cs="TH SarabunPSK"/>
+          <w:color w:val="000000" w:themeColor="text1"/>
+          <w:sz w:val="32"/>
+          <w:szCs w:val="32"/>
+        </w:rPr>
+        <w:t xml:space="preserve">from </w:t>
       </w:r>
       <w:hyperlink r:id="rId21" w:tgtFrame="_new" w:history="1">
         <w:r>
           <w:rPr>
             <w:rStyle w:val="Hyperlink"/>
             <w:rFonts w:ascii="TH SarabunPSK" w:hAnsi="TH SarabunPSK" w:cs="TH SarabunPSK"/>
+            <w:color w:val="000000" w:themeColor="text1"/>
             <w:sz w:val="32"/>
             <w:szCs w:val="32"/>
+            <w:u w:val="none"/>
           </w:rPr>
           <w:t>http://www.envisionsoftware.com/articles/ERG_Theory.html</w:t>
         </w:r>
@@ -18452,23 +18051,13 @@
           <w:szCs w:val="32"/>
         </w:rPr>
       </w:pPr>
-      <w:proofErr w:type="spellStart"/>
-      <w:r>
-        <w:rPr>
-          <w:rFonts w:ascii="TH SarabunPSK" w:hAnsi="TH SarabunPSK" w:cs="TH SarabunPSK"/>
-          <w:sz w:val="32"/>
-          <w:szCs w:val="32"/>
-        </w:rPr>
-        <w:t>Marakas</w:t>
-      </w:r>
-      <w:proofErr w:type="spellEnd"/>
-      <w:r>
-        <w:rPr>
-          <w:rFonts w:ascii="TH SarabunPSK" w:hAnsi="TH SarabunPSK" w:cs="TH SarabunPSK"/>
-          <w:sz w:val="32"/>
-          <w:szCs w:val="32"/>
-        </w:rPr>
-        <w:t>, G. M., &amp; O'Brien, J. A. (</w:t>
+      <w:r>
+        <w:rPr>
+          <w:rFonts w:ascii="TH SarabunPSK" w:hAnsi="TH SarabunPSK" w:cs="TH SarabunPSK"/>
+          <w:sz w:val="32"/>
+          <w:szCs w:val="32"/>
+        </w:rPr>
+        <w:t>Marakas, G. M., &amp; O'Brien, J. A. (</w:t>
       </w:r>
       <w:r>
         <w:rPr>
@@ -18854,25 +18443,7 @@
           <w:szCs w:val="32"/>
         </w:rPr>
         <w:lastRenderedPageBreak/>
-        <w:t xml:space="preserve">Schunk, D. H., Meece, J. L., &amp; </w:t>
-      </w:r>
-      <w:proofErr w:type="spellStart"/>
-      <w:r>
-        <w:rPr>
-          <w:rFonts w:ascii="TH SarabunPSK" w:hAnsi="TH SarabunPSK" w:cs="TH SarabunPSK"/>
-          <w:sz w:val="32"/>
-          <w:szCs w:val="32"/>
-        </w:rPr>
-        <w:t>Pintrich</w:t>
-      </w:r>
-      <w:proofErr w:type="spellEnd"/>
-      <w:r>
-        <w:rPr>
-          <w:rFonts w:ascii="TH SarabunPSK" w:hAnsi="TH SarabunPSK" w:cs="TH SarabunPSK"/>
-          <w:sz w:val="32"/>
-          <w:szCs w:val="32"/>
-        </w:rPr>
-        <w:t xml:space="preserve">, P. R. (2014). </w:t>
+        <w:t xml:space="preserve">Schunk, D. H., Meece, J. L., &amp; Pintrich, P. R. (2014). </w:t>
       </w:r>
       <w:r>
         <w:rPr>
@@ -18945,25 +18516,7 @@
           <w:sz w:val="32"/>
           <w:szCs w:val="32"/>
         </w:rPr>
-        <w:t>Shuttleworth, M. (ubuntu.com/blog/author/mark-</w:t>
-      </w:r>
-      <w:proofErr w:type="spellStart"/>
-      <w:r>
-        <w:rPr>
-          <w:rFonts w:ascii="TH SarabunPSK" w:hAnsi="TH SarabunPSK" w:cs="TH SarabunPSK"/>
-          <w:sz w:val="32"/>
-          <w:szCs w:val="32"/>
-        </w:rPr>
-        <w:t>shuttleworth</w:t>
-      </w:r>
-      <w:proofErr w:type="spellEnd"/>
-      <w:r>
-        <w:rPr>
-          <w:rFonts w:ascii="TH SarabunPSK" w:hAnsi="TH SarabunPSK" w:cs="TH SarabunPSK"/>
-          <w:sz w:val="32"/>
-          <w:szCs w:val="32"/>
-        </w:rPr>
-        <w:t>).</w:t>
+        <w:t>Shuttleworth, M. (ubuntu.com/blog/author/mark-shuttleworth).</w:t>
       </w:r>
     </w:p>
     <w:p>
@@ -19051,25 +18604,7 @@
           <w:sz w:val="32"/>
           <w:szCs w:val="32"/>
         </w:rPr>
-        <w:t xml:space="preserve">). Web application. </w:t>
-      </w:r>
-      <w:proofErr w:type="spellStart"/>
-      <w:r>
-        <w:rPr>
-          <w:rFonts w:ascii="TH SarabunPSK" w:hAnsi="TH SarabunPSK" w:cs="TH SarabunPSK"/>
-          <w:sz w:val="32"/>
-          <w:szCs w:val="32"/>
-        </w:rPr>
-        <w:t>Encyclopaedia</w:t>
-      </w:r>
-      <w:proofErr w:type="spellEnd"/>
-      <w:r>
-        <w:rPr>
-          <w:rFonts w:ascii="TH SarabunPSK" w:hAnsi="TH SarabunPSK" w:cs="TH SarabunPSK"/>
-          <w:sz w:val="32"/>
-          <w:szCs w:val="32"/>
-        </w:rPr>
-        <w:t xml:space="preserve"> Britannica</w:t>
+        <w:t>). Web application. Encyclopaedia Britannica</w:t>
       </w:r>
     </w:p>
     <w:p>
@@ -19159,59 +18694,13 @@
         </w:rPr>
         <w:t xml:space="preserve">และ </w:t>
       </w:r>
-      <w:proofErr w:type="spellStart"/>
-      <w:r>
-        <w:rPr>
-          <w:rFonts w:ascii="TH SarabunPSK" w:hAnsi="TH SarabunPSK" w:cs="TH SarabunPSK"/>
-          <w:sz w:val="32"/>
-          <w:szCs w:val="32"/>
-        </w:rPr>
-        <w:t>Diriba</w:t>
-      </w:r>
-      <w:proofErr w:type="spellEnd"/>
-      <w:r>
-        <w:rPr>
-          <w:rFonts w:ascii="TH SarabunPSK" w:hAnsi="TH SarabunPSK" w:cs="TH SarabunPSK"/>
-          <w:sz w:val="32"/>
-          <w:szCs w:val="32"/>
-        </w:rPr>
-        <w:t xml:space="preserve"> </w:t>
-      </w:r>
-      <w:proofErr w:type="spellStart"/>
-      <w:r>
-        <w:rPr>
-          <w:rFonts w:ascii="TH SarabunPSK" w:hAnsi="TH SarabunPSK" w:cs="TH SarabunPSK"/>
-          <w:sz w:val="32"/>
-          <w:szCs w:val="32"/>
-        </w:rPr>
-        <w:t>Gonfa</w:t>
-      </w:r>
-      <w:proofErr w:type="spellEnd"/>
-      <w:r>
-        <w:rPr>
-          <w:rFonts w:ascii="TH SarabunPSK" w:hAnsi="TH SarabunPSK" w:cs="TH SarabunPSK"/>
-          <w:sz w:val="32"/>
-          <w:szCs w:val="32"/>
-        </w:rPr>
-        <w:t xml:space="preserve"> </w:t>
-      </w:r>
-      <w:proofErr w:type="spellStart"/>
-      <w:r>
-        <w:rPr>
-          <w:rFonts w:ascii="TH SarabunPSK" w:hAnsi="TH SarabunPSK" w:cs="TH SarabunPSK"/>
-          <w:sz w:val="32"/>
-          <w:szCs w:val="32"/>
-        </w:rPr>
-        <w:t>Tolasa</w:t>
-      </w:r>
-      <w:proofErr w:type="spellEnd"/>
-      <w:r>
-        <w:rPr>
-          <w:rFonts w:ascii="TH SarabunPSK" w:hAnsi="TH SarabunPSK" w:cs="TH SarabunPSK"/>
-          <w:sz w:val="32"/>
-          <w:szCs w:val="32"/>
-        </w:rPr>
-        <w:t xml:space="preserve"> (</w:t>
+      <w:r>
+        <w:rPr>
+          <w:rFonts w:ascii="TH SarabunPSK" w:hAnsi="TH SarabunPSK" w:cs="TH SarabunPSK"/>
+          <w:sz w:val="32"/>
+          <w:szCs w:val="32"/>
+        </w:rPr>
+        <w:t>Diriba Gonfa Tolasa (</w:t>
       </w:r>
       <w:r>
         <w:rPr>
@@ -19287,25 +18776,7 @@
           <w:sz w:val="32"/>
           <w:szCs w:val="32"/>
         </w:rPr>
-        <w:t xml:space="preserve">Varun </w:t>
-      </w:r>
-      <w:proofErr w:type="spellStart"/>
-      <w:r>
-        <w:rPr>
-          <w:rFonts w:ascii="TH SarabunPSK" w:hAnsi="TH SarabunPSK" w:cs="TH SarabunPSK"/>
-          <w:sz w:val="32"/>
-          <w:szCs w:val="32"/>
-        </w:rPr>
-        <w:t>Komperla</w:t>
-      </w:r>
-      <w:proofErr w:type="spellEnd"/>
-      <w:r>
-        <w:rPr>
-          <w:rFonts w:ascii="TH SarabunPSK" w:hAnsi="TH SarabunPSK" w:cs="TH SarabunPSK"/>
-          <w:sz w:val="32"/>
-          <w:szCs w:val="32"/>
-        </w:rPr>
-        <w:t xml:space="preserve"> (</w:t>
+        <w:t>Varun Komperla (</w:t>
       </w:r>
       <w:r>
         <w:rPr>
@@ -19405,23 +18876,13 @@
           <w:szCs w:val="32"/>
         </w:rPr>
       </w:pPr>
-      <w:proofErr w:type="spellStart"/>
-      <w:r>
-        <w:rPr>
-          <w:rFonts w:ascii="TH SarabunPSK" w:hAnsi="TH SarabunPSK" w:cs="TH SarabunPSK"/>
-          <w:sz w:val="32"/>
-          <w:szCs w:val="32"/>
-        </w:rPr>
-        <w:t>Pšenák</w:t>
-      </w:r>
-      <w:proofErr w:type="spellEnd"/>
-      <w:r>
-        <w:rPr>
-          <w:rFonts w:ascii="TH SarabunPSK" w:hAnsi="TH SarabunPSK" w:cs="TH SarabunPSK"/>
-          <w:sz w:val="32"/>
-          <w:szCs w:val="32"/>
-        </w:rPr>
-        <w:t xml:space="preserve"> Peter (</w:t>
+      <w:r>
+        <w:rPr>
+          <w:rFonts w:ascii="TH SarabunPSK" w:hAnsi="TH SarabunPSK" w:cs="TH SarabunPSK"/>
+          <w:sz w:val="32"/>
+          <w:szCs w:val="32"/>
+        </w:rPr>
+        <w:t>Pšenák Peter (</w:t>
       </w:r>
       <w:r>
         <w:rPr>
@@ -19493,26 +18954,14 @@
           <w:szCs w:val="32"/>
         </w:rPr>
       </w:pPr>
-      <w:proofErr w:type="spellStart"/>
-      <w:r>
-        <w:rPr>
-          <w:rFonts w:ascii="TH SarabunPSK" w:hAnsi="TH SarabunPSK" w:cs="TH SarabunPSK"/>
-          <w:sz w:val="32"/>
-          <w:szCs w:val="32"/>
-        </w:rPr>
-        <w:t>O.</w:t>
-      </w:r>
-      <w:proofErr w:type="gramStart"/>
-      <w:r>
-        <w:rPr>
-          <w:rFonts w:ascii="TH SarabunPSK" w:hAnsi="TH SarabunPSK" w:cs="TH SarabunPSK"/>
-          <w:sz w:val="32"/>
-          <w:szCs w:val="32"/>
-        </w:rPr>
-        <w:t>V.Bratkovskyy</w:t>
-      </w:r>
-      <w:proofErr w:type="spellEnd"/>
-      <w:proofErr w:type="gramEnd"/>
+      <w:r>
+        <w:rPr>
+          <w:rFonts w:ascii="TH SarabunPSK" w:hAnsi="TH SarabunPSK" w:cs="TH SarabunPSK"/>
+          <w:sz w:val="32"/>
+          <w:szCs w:val="32"/>
+        </w:rPr>
+        <w:t>O.V.Bratkovskyy</w:t>
+      </w:r>
       <w:r>
         <w:rPr>
           <w:rFonts w:ascii="TH SarabunPSK" w:hAnsi="TH SarabunPSK" w:cs="TH SarabunPSK"/>
@@ -19923,25 +19372,7 @@
           <w:sz w:val="32"/>
           <w:szCs w:val="32"/>
         </w:rPr>
-        <w:t xml:space="preserve">Wigfield, A., Hoa, L. W., &amp; </w:t>
-      </w:r>
-      <w:proofErr w:type="spellStart"/>
-      <w:r>
-        <w:rPr>
-          <w:rFonts w:ascii="TH SarabunPSK" w:hAnsi="TH SarabunPSK" w:cs="TH SarabunPSK"/>
-          <w:sz w:val="32"/>
-          <w:szCs w:val="32"/>
-        </w:rPr>
-        <w:t>Klauda</w:t>
-      </w:r>
-      <w:proofErr w:type="spellEnd"/>
-      <w:r>
-        <w:rPr>
-          <w:rFonts w:ascii="TH SarabunPSK" w:hAnsi="TH SarabunPSK" w:cs="TH SarabunPSK"/>
-          <w:sz w:val="32"/>
-          <w:szCs w:val="32"/>
-        </w:rPr>
-        <w:t xml:space="preserve">, S. L. (2012). The role of achievement values in the </w:t>
+        <w:t xml:space="preserve">Wigfield, A., Hoa, L. W., &amp; Klauda, S. L. (2012). The role of achievement values in the </w:t>
       </w:r>
       <w:r>
         <w:rPr>
@@ -20053,8 +19484,10 @@
           <w:rPr>
             <w:rStyle w:val="Hyperlink"/>
             <w:rFonts w:ascii="TH SarabunPSK" w:hAnsi="TH SarabunPSK" w:cs="TH SarabunPSK"/>
+            <w:color w:val="000000" w:themeColor="text1"/>
             <w:sz w:val="32"/>
             <w:szCs w:val="32"/>
+            <w:u w:val="none"/>
           </w:rPr>
           <w:t>http://afineparent.com/building-character/what-is-</w:t>
         </w:r>
@@ -20062,18 +19495,12 @@
           <w:rPr>
             <w:rStyle w:val="Hyperlink"/>
             <w:rFonts w:ascii="TH SarabunPSK" w:hAnsi="TH SarabunPSK" w:cs="TH SarabunPSK"/>
+            <w:color w:val="000000" w:themeColor="text1"/>
             <w:sz w:val="32"/>
             <w:szCs w:val="32"/>
+            <w:u w:val="none"/>
           </w:rPr>
           <w:tab/>
-        </w:r>
-        <w:r>
-          <w:rPr>
-            <w:rStyle w:val="Hyperlink"/>
-            <w:rFonts w:ascii="TH SarabunPSK" w:hAnsi="TH SarabunPSK" w:cs="TH SarabunPSK"/>
-            <w:sz w:val="32"/>
-            <w:szCs w:val="32"/>
-          </w:rPr>
           <w:t>grit.html</w:t>
         </w:r>
       </w:hyperlink>
@@ -22218,6 +21645,7 @@
   <w:style w:type="character" w:default="1" w:styleId="DefaultParagraphFont">
     <w:name w:val="Default Paragraph Font"/>
     <w:uiPriority w:val="1"/>
+    <w:semiHidden/>
     <w:unhideWhenUsed/>
   </w:style>
   <w:style w:type="table" w:default="1" w:styleId="TableNormal">

</xml_diff>